<commit_message>
added edits april 13
</commit_message>
<xml_diff>
--- a/SFS_Thesis_Proposal_NanoSatsv1_mss.docx
+++ b/SFS_Thesis_Proposal_NanoSatsv1_mss.docx
@@ -1,6 +1,6 @@
 
 <file path=word/document.xml><?xml version="1.0" encoding="utf-8"?>
-<w:document xmlns:wpc="http://schemas.microsoft.com/office/word/2010/wordprocessingCanvas" xmlns:mo="http://schemas.microsoft.com/office/mac/office/2008/main" xmlns:mc="http://schemas.openxmlformats.org/markup-compatibility/2006" xmlns:mv="urn:schemas-microsoft-com:mac:vml" xmlns:o="urn:schemas-microsoft-com:office:office" xmlns:r="http://schemas.openxmlformats.org/officeDocument/2006/relationships" xmlns:m="http://schemas.openxmlformats.org/officeDocument/2006/math" xmlns:v="urn:schemas-microsoft-com:vml" xmlns:wp14="http://schemas.microsoft.com/office/word/2010/wordprocessingDrawing" xmlns:wp="http://schemas.openxmlformats.org/drawingml/2006/wordprocessingDrawing" xmlns:w10="urn:schemas-microsoft-com:office:word" xmlns:w="http://schemas.openxmlformats.org/wordprocessingml/2006/main" xmlns:w14="http://schemas.microsoft.com/office/word/2010/wordml" xmlns:w15="http://schemas.microsoft.com/office/word/2012/wordml" xmlns:wpg="http://schemas.microsoft.com/office/word/2010/wordprocessingGroup" xmlns:wpi="http://schemas.microsoft.com/office/word/2010/wordprocessingInk" xmlns:wne="http://schemas.microsoft.com/office/word/2006/wordml" xmlns:wps="http://schemas.microsoft.com/office/word/2010/wordprocessingShape" mc:Ignorable="w14 w15 wp14">
+<w:document xmlns:wpc="http://schemas.microsoft.com/office/word/2010/wordprocessingCanvas" xmlns:cx="http://schemas.microsoft.com/office/drawing/2014/chartex" xmlns:mc="http://schemas.openxmlformats.org/markup-compatibility/2006" xmlns:o="urn:schemas-microsoft-com:office:office" xmlns:r="http://schemas.openxmlformats.org/officeDocument/2006/relationships" xmlns:m="http://schemas.openxmlformats.org/officeDocument/2006/math" xmlns:v="urn:schemas-microsoft-com:vml" xmlns:wp14="http://schemas.microsoft.com/office/word/2010/wordprocessingDrawing" xmlns:wp="http://schemas.openxmlformats.org/drawingml/2006/wordprocessingDrawing" xmlns:w10="urn:schemas-microsoft-com:office:word" xmlns:w="http://schemas.openxmlformats.org/wordprocessingml/2006/main" xmlns:w14="http://schemas.microsoft.com/office/word/2010/wordml" xmlns:w15="http://schemas.microsoft.com/office/word/2012/wordml" xmlns:w16se="http://schemas.microsoft.com/office/word/2015/wordml/symex" xmlns:wpg="http://schemas.microsoft.com/office/word/2010/wordprocessingGroup" xmlns:wpi="http://schemas.microsoft.com/office/word/2010/wordprocessingInk" xmlns:wne="http://schemas.microsoft.com/office/word/2006/wordml" xmlns:wps="http://schemas.microsoft.com/office/word/2010/wordprocessingShape" mc:Ignorable="w14 w15 w16se wp14">
   <w:body>
     <w:p>
       <w:pPr>
@@ -53,13 +53,8 @@
       <w:r>
         <w:tab/>
       </w:r>
-      <w:proofErr w:type="spellStart"/>
-      <w:r>
-        <w:t>Cervando</w:t>
-      </w:r>
-      <w:proofErr w:type="spellEnd"/>
-      <w:r>
-        <w:t xml:space="preserve"> Banuelos</w:t>
+      <w:r>
+        <w:t>Cervando Banuelos</w:t>
       </w:r>
     </w:p>
     <w:p>
@@ -95,24 +90,11 @@
         <w:tab/>
       </w:r>
       <w:r>
-        <w:t xml:space="preserve">(1) Thesis </w:t>
-      </w:r>
-      <w:proofErr w:type="gramStart"/>
-      <w:r>
-        <w:t xml:space="preserve">Advisor,  </w:t>
-      </w:r>
-      <w:r>
-        <w:t>Marcus</w:t>
-      </w:r>
-      <w:proofErr w:type="gramEnd"/>
-      <w:r>
-        <w:t xml:space="preserve"> </w:t>
-      </w:r>
-      <w:proofErr w:type="spellStart"/>
-      <w:r>
-        <w:t>Stefanou</w:t>
-      </w:r>
-      <w:proofErr w:type="spellEnd"/>
+        <w:t xml:space="preserve">(1) Thesis Advisor,  </w:t>
+      </w:r>
+      <w:r>
+        <w:t>Marcus Stefanou</w:t>
+      </w:r>
       <w:r>
         <w:t xml:space="preserve"> </w:t>
       </w:r>
@@ -173,13 +155,8 @@
       </w:r>
     </w:p>
     <w:p>
-      <w:proofErr w:type="spellStart"/>
-      <w:r>
-        <w:t>Encl</w:t>
-      </w:r>
-      <w:proofErr w:type="spellEnd"/>
-      <w:r>
-        <w:t xml:space="preserve">: </w:t>
+      <w:r>
+        <w:t xml:space="preserve">Encl: </w:t>
       </w:r>
       <w:r>
         <w:tab/>
@@ -239,15 +216,7 @@
         <w:t xml:space="preserve">2. General Area of Proposed Thesis Research: </w:t>
       </w:r>
       <w:r>
-        <w:t xml:space="preserve">IP based </w:t>
-      </w:r>
-      <w:proofErr w:type="spellStart"/>
-      <w:r>
-        <w:t>communicaitons</w:t>
-      </w:r>
-      <w:proofErr w:type="spellEnd"/>
-      <w:r>
-        <w:t xml:space="preserve"> information assurance</w:t>
+        <w:t>IP based communicaitons information assurance</w:t>
       </w:r>
     </w:p>
     <w:p>
@@ -478,13 +447,8 @@
         <w:ind w:left="3600" w:firstLine="270"/>
       </w:pPr>
       <w:r>
-        <w:t xml:space="preserve">Academic Associate, CS </w:t>
-      </w:r>
-      <w:proofErr w:type="spellStart"/>
-      <w:r>
-        <w:t>Dept</w:t>
-      </w:r>
-      <w:proofErr w:type="spellEnd"/>
+        <w:t>Academic Associate, CS Dept</w:t>
+      </w:r>
       <w:r>
         <w:tab/>
         <w:t>Date</w:t>
@@ -580,13 +544,8 @@
       <w:r>
         <w:t xml:space="preserve">1. Name: </w:t>
       </w:r>
-      <w:proofErr w:type="spellStart"/>
-      <w:r>
-        <w:t>Cervando</w:t>
-      </w:r>
-      <w:proofErr w:type="spellEnd"/>
-      <w:r>
-        <w:t xml:space="preserve"> A. Banuelos II</w:t>
+      <w:r>
+        <w:t>Cervando A. Banuelos II</w:t>
       </w:r>
     </w:p>
     <w:p>
@@ -616,23 +575,7 @@
         <w:t xml:space="preserve">4. Thesis Advisor: </w:t>
       </w:r>
       <w:r>
-        <w:t xml:space="preserve">Dr. </w:t>
-      </w:r>
-      <w:proofErr w:type="spellStart"/>
-      <w:r>
-        <w:t>Marcu</w:t>
-      </w:r>
-      <w:proofErr w:type="spellEnd"/>
-      <w:r>
-        <w:t xml:space="preserve"> </w:t>
-      </w:r>
-      <w:proofErr w:type="spellStart"/>
-      <w:r>
-        <w:t>Stefanou</w:t>
-      </w:r>
-      <w:proofErr w:type="spellEnd"/>
-      <w:r>
-        <w:t xml:space="preserve"> </w:t>
+        <w:t xml:space="preserve">Dr. Marcu Stefanou </w:t>
       </w:r>
     </w:p>
     <w:p>
@@ -658,36 +601,14 @@
         <w:t xml:space="preserve">: </w:t>
       </w:r>
       <w:r>
-        <w:rPr>
-          <w:highlight w:val="yellow"/>
-        </w:rPr>
-        <w:t>&lt;t</w:t>
-      </w:r>
-      <w:r>
-        <w:rPr>
-          <w:highlight w:val="yellow"/>
-        </w:rPr>
-        <w:t>itle and nam</w:t>
-      </w:r>
-      <w:r>
-        <w:rPr>
-          <w:highlight w:val="yellow"/>
-        </w:rPr>
-        <w:t>e&gt;</w:t>
-      </w:r>
-      <w:ins w:id="0" w:author="Microsoft Office User" w:date="2017-04-10T14:02:00Z">
-        <w:r>
-          <w:t xml:space="preserve"> </w:t>
-        </w:r>
-        <w:proofErr w:type="spellStart"/>
-        <w:r>
-          <w:t>Dr</w:t>
-        </w:r>
-        <w:proofErr w:type="spellEnd"/>
-        <w:r>
-          <w:t xml:space="preserve"> James Newman (co-advisor)</w:t>
-        </w:r>
-      </w:ins>
+        <w:t>J</w:t>
+      </w:r>
+      <w:r>
+        <w:t>im Horning</w:t>
+      </w:r>
+      <w:r>
+        <w:t xml:space="preserve"> (co-advisor)</w:t>
+      </w:r>
     </w:p>
     <w:p>
       <w:pPr>
@@ -705,16 +626,9 @@
       <w:r>
         <w:t xml:space="preserve">: </w:t>
       </w:r>
-      <w:proofErr w:type="spellStart"/>
-      <w:ins w:id="1" w:author="Microsoft Office User" w:date="2017-04-10T14:02:00Z">
-        <w:r>
-          <w:t>Dr</w:t>
-        </w:r>
-        <w:proofErr w:type="spellEnd"/>
-        <w:r>
-          <w:t xml:space="preserve"> Alan Shaffer</w:t>
-        </w:r>
-      </w:ins>
+      <w:r>
+        <w:t>Dr Alan Shaffer</w:t>
+      </w:r>
     </w:p>
     <w:p>
       <w:pPr>
@@ -755,21 +669,9 @@
       <w:r>
         <w:t xml:space="preserve">This thesis </w:t>
       </w:r>
-      <w:ins w:id="2" w:author="Microsoft Office User" w:date="2017-04-10T14:05:00Z">
-        <w:r>
-          <w:t>investigate</w:t>
-        </w:r>
-      </w:ins>
-      <w:ins w:id="3" w:author="Microsoft Office User" w:date="2017-04-10T14:07:00Z">
-        <w:r>
-          <w:t>s</w:t>
-        </w:r>
-      </w:ins>
-      <w:ins w:id="4" w:author="Microsoft Office User" w:date="2017-04-10T14:05:00Z">
-        <w:r>
-          <w:t xml:space="preserve"> </w:t>
-        </w:r>
-      </w:ins>
+      <w:r>
+        <w:t xml:space="preserve">investigates </w:t>
+      </w:r>
       <w:r>
         <w:t xml:space="preserve">the development </w:t>
       </w:r>
@@ -782,11 +684,9 @@
       <w:r>
         <w:t xml:space="preserve"> high</w:t>
       </w:r>
-      <w:ins w:id="5" w:author="Microsoft Office User" w:date="2017-04-10T14:05:00Z">
-        <w:r>
-          <w:t>-</w:t>
-        </w:r>
-      </w:ins>
+      <w:r>
+        <w:t>-</w:t>
+      </w:r>
       <w:r>
         <w:t xml:space="preserve">assurance cryptographic system for encrypted communications between </w:t>
       </w:r>
@@ -799,13 +699,8 @@
       <w:r>
         <w:t xml:space="preserve">specifically </w:t>
       </w:r>
-      <w:proofErr w:type="spellStart"/>
-      <w:r>
-        <w:t>CubeSats</w:t>
-      </w:r>
-      <w:proofErr w:type="spellEnd"/>
-      <w:r>
-        <w:t xml:space="preserve">. This </w:t>
+      <w:r>
+        <w:t xml:space="preserve">CubeSats. This </w:t>
       </w:r>
       <w:r>
         <w:t>protocol</w:t>
@@ -847,227 +742,206 @@
         <w:t xml:space="preserve"> functionality that facilitates the retransmission of lost packets while reducing the data overhead typically associated with the transport control layer (TCP) protocol to maximize the bandwidth usage</w:t>
       </w:r>
       <w:r>
+        <w:t xml:space="preserve">. Nanosatellites are currently constrained by their low power communication devices, and the limited bandwidth these provide. This thesis investigates software based methods to reduce the power and bandwidth consumption in these devices. </w:t>
+      </w:r>
+    </w:p>
+    <w:p/>
+    <w:p>
+      <w:r>
+        <w:t>Due to the popularity and increasing use of CubeSats,</w:t>
+      </w:r>
+      <w:r>
+        <w:t xml:space="preserve"> several protocols to ensure the communication between the CubeSat and the ground station exist.</w:t>
+      </w:r>
+      <w:r>
+        <w:t xml:space="preserve"> While some of these protocols </w:t>
+      </w:r>
+      <w:r>
+        <w:t>account for</w:t>
+      </w:r>
+      <w:r>
+        <w:t xml:space="preserve"> limited operational bandwidth, there is no clear protocol that integrates encryption with bandwidth efficiency.</w:t>
+      </w:r>
+      <w:r>
+        <w:t xml:space="preserve"> One such protocol is the AX.25 Amateur Packet-Radio Link-Layer Protocol which provides a mechanism for the reliable transport of data between two signaling terminals. T</w:t>
+      </w:r>
+      <w:r>
+        <w:t>he CubeSat Space Protocol (CSP) is in place to facilitate network and transport layer delivery of internet protocol packets from CubeSats to the corresponding base station. The CSP i</w:t>
+      </w:r>
+      <w:r>
+        <w:t>s analogous to the TCP/IP model</w:t>
+      </w:r>
+      <w:r>
+        <w:t xml:space="preserve">, and contains a lightweight </w:t>
+      </w:r>
+      <w:r>
+        <w:t>32-bit</w:t>
+      </w:r>
+      <w:r>
+        <w:t xml:space="preserve"> header with the appropriate information for relaying. The CSP also includes using a block cipher for encrypted packets with</w:t>
+      </w:r>
+      <w:r>
+        <w:t xml:space="preserve"> eXtended Tiny Encryption Algorithm</w:t>
+      </w:r>
+      <w:r>
+        <w:t xml:space="preserve"> </w:t>
+      </w:r>
+      <w:r>
+        <w:t>(</w:t>
+      </w:r>
+      <w:r>
+        <w:t>XTEA</w:t>
+      </w:r>
+      <w:r>
+        <w:t>)</w:t>
+      </w:r>
+      <w:r>
+        <w:t xml:space="preserve"> block cypher in counter mode. </w:t>
+      </w:r>
+      <w:r>
+        <w:t>While these are two examples of nanosatellite communication schemes, there is no clear standard for communication with these devices</w:t>
+      </w:r>
+      <w:r>
+        <w:t xml:space="preserve"> that is bandwidth efficient and secure</w:t>
+      </w:r>
+      <w:r>
+        <w:t>.</w:t>
+      </w:r>
+      <w:r>
+        <w:t xml:space="preserve"> </w:t>
+      </w:r>
+    </w:p>
+    <w:p/>
+    <w:p>
+      <w:r>
+        <w:t xml:space="preserve">UHF </w:t>
+      </w:r>
+      <w:r>
+        <w:t xml:space="preserve">(ultra-high frequency) </w:t>
+      </w:r>
+      <w:r>
+        <w:t>and VHF</w:t>
+      </w:r>
+      <w:r>
+        <w:t xml:space="preserve"> (very-high frequency)</w:t>
+      </w:r>
+      <w:r>
+        <w:t xml:space="preserve"> </w:t>
+      </w:r>
+      <w:r>
+        <w:t>bands</w:t>
+      </w:r>
+      <w:r>
+        <w:t xml:space="preserve"> employed by these satellites, </w:t>
+      </w:r>
+      <w:r>
+        <w:t>use</w:t>
+      </w:r>
+      <w:r>
+        <w:t xml:space="preserve"> TCP/IP connections to transmit their data. While TCP is a connection</w:t>
+      </w:r>
+      <w:r>
+        <w:t>-</w:t>
+      </w:r>
+      <w:r>
+        <w:t>driven protocol that ensures all of the data arrives, it also comes at a cost of bandwidth. Every packet sent by the server to the client has to be acknowledged by the client</w:t>
+      </w:r>
+      <w:r>
         <w:t xml:space="preserve">. </w:t>
       </w:r>
+      <w:r>
+        <w:t xml:space="preserve">Otherwise the server assumes the packet </w:t>
+      </w:r>
+      <w:r>
+        <w:t xml:space="preserve">is </w:t>
+      </w:r>
+      <w:r>
+        <w:t xml:space="preserve">lost and will automatically retransmit the packet if there is a timeout. </w:t>
+      </w:r>
+      <w:r>
+        <w:t xml:space="preserve">A key observation is that </w:t>
+      </w:r>
+      <w:r>
+        <w:t xml:space="preserve">TCP packets require a steady and reliable connection that is not often available in UHF and VHF signals being sent by </w:t>
+      </w:r>
+      <w:r>
+        <w:lastRenderedPageBreak/>
+        <w:t xml:space="preserve">these </w:t>
+      </w:r>
+      <w:r>
+        <w:t>nano</w:t>
+      </w:r>
+      <w:r>
+        <w:t xml:space="preserve">satellites. Furthermore, due to the noise and error rates in the </w:t>
+      </w:r>
+      <w:r>
+        <w:t xml:space="preserve">space-to-ground nanosatellite </w:t>
+      </w:r>
+      <w:r>
+        <w:t xml:space="preserve">packets, </w:t>
+      </w:r>
+      <w:r>
+        <w:t xml:space="preserve">TCP </w:t>
+      </w:r>
+      <w:r>
+        <w:t>requires a large number of retransmissions from the server on the satellite to the client on the ground</w:t>
+      </w:r>
+      <w:r>
+        <w:t xml:space="preserve">. This can be either from delayed or lost </w:t>
+      </w:r>
+      <w:r>
+        <w:t>acknowledge signal</w:t>
+      </w:r>
+      <w:r>
+        <w:t xml:space="preserve"> packets or from lost or delayed payload packets being sent from the server. These retransmits further saturate</w:t>
+      </w:r>
+      <w:r>
+        <w:t xml:space="preserve"> the bandw</w:t>
+      </w:r>
+      <w:r>
+        <w:t xml:space="preserve">idth and thus decrease the amount of data received by the ground station. </w:t>
+      </w:r>
     </w:p>
     <w:p/>
     <w:p>
       <w:r>
-        <w:t xml:space="preserve">Currently the largest limitation in relaying information between nanosatellites and </w:t>
-      </w:r>
-      <w:r>
-        <w:t xml:space="preserve">ground stations </w:t>
-      </w:r>
-      <w:r>
-        <w:t xml:space="preserve">is the limited </w:t>
-      </w:r>
-      <w:r>
-        <w:t xml:space="preserve">transmission </w:t>
-      </w:r>
-      <w:r>
-        <w:t xml:space="preserve">power </w:t>
-      </w:r>
-      <w:r>
-        <w:t xml:space="preserve">budget. </w:t>
-      </w:r>
-      <w:r>
-        <w:t xml:space="preserve">This limitation places a burden on the bandwidth of communication. Due to the popularity and increasing use of </w:t>
-      </w:r>
-      <w:proofErr w:type="spellStart"/>
-      <w:r>
-        <w:t>CubeSats</w:t>
-      </w:r>
-      <w:proofErr w:type="spellEnd"/>
-      <w:r>
-        <w:t>,</w:t>
-      </w:r>
-      <w:r>
-        <w:t xml:space="preserve"> several protocols to ensure the communication between the CubeSat and the ground station exist.</w:t>
-      </w:r>
-      <w:r>
-        <w:t xml:space="preserve"> While some of these protocols </w:t>
-      </w:r>
-      <w:r>
-        <w:t>account for</w:t>
-      </w:r>
-      <w:r>
-        <w:t xml:space="preserve"> limited operational bandwidth, there is no clear protocol that integrates encryption with bandwidth efficiency.</w:t>
-      </w:r>
-      <w:r>
-        <w:t xml:space="preserve"> One such protocol is the AX.25 Amateur Packet-Radio Link-Layer Protocol which provides a mechanism for the reliable transport of data between two signaling terminals. T</w:t>
-      </w:r>
-      <w:r>
-        <w:t xml:space="preserve">he CubeSat Space Protocol (CSP) is in place to facilitate network and transport layer delivery of internet protocol packets from </w:t>
-      </w:r>
-      <w:proofErr w:type="spellStart"/>
-      <w:r>
-        <w:t>CubeSats</w:t>
-      </w:r>
-      <w:proofErr w:type="spellEnd"/>
-      <w:r>
-        <w:t xml:space="preserve"> to the corresponding base station. The CSP is analogous to the TCP/IP model used in networking today, and contains a lightweight </w:t>
-      </w:r>
-      <w:r>
-        <w:t>32-bit</w:t>
-      </w:r>
-      <w:r>
-        <w:t xml:space="preserve"> header with the appropriate information for relaying. The CSP also includes capabilities of using a block cipher for encrypted packets with</w:t>
+        <w:t>Th</w:t>
+      </w:r>
+      <w:r>
+        <w:t>is</w:t>
+      </w:r>
+      <w:r>
+        <w:t xml:space="preserve"> research compar</w:t>
+      </w:r>
+      <w:r>
+        <w:t>es</w:t>
       </w:r>
       <w:r>
         <w:t xml:space="preserve"> </w:t>
       </w:r>
-      <w:proofErr w:type="spellStart"/>
-      <w:r>
-        <w:t>eXtended</w:t>
-      </w:r>
-      <w:proofErr w:type="spellEnd"/>
-      <w:r>
-        <w:t xml:space="preserve"> Tiny Encryption Algorithm</w:t>
-      </w:r>
-      <w:r>
-        <w:t xml:space="preserve"> </w:t>
-      </w:r>
-      <w:r>
-        <w:t>(</w:t>
-      </w:r>
-      <w:r>
-        <w:t>XTEA</w:t>
-      </w:r>
-      <w:r>
-        <w:t>)</w:t>
-      </w:r>
-      <w:r>
-        <w:t xml:space="preserve"> block cypher in counter mode. </w:t>
-      </w:r>
-      <w:r>
-        <w:t>While these are two examples of nanosatellite communication schemes, there is no clear standard for communication with these devices</w:t>
-      </w:r>
-      <w:r>
-        <w:t xml:space="preserve"> that is bandwidth efficient and secure</w:t>
+      <w:r>
+        <w:t>processing</w:t>
+      </w:r>
+      <w:r>
+        <w:t xml:space="preserve"> power requirements</w:t>
+      </w:r>
+      <w:r>
+        <w:t xml:space="preserve"> and security attributes of a one-time pad</w:t>
+      </w:r>
+      <w:r>
+        <w:t>, and</w:t>
+      </w:r>
+      <w:r>
+        <w:t xml:space="preserve"> the </w:t>
+      </w:r>
+      <w:r>
+        <w:t xml:space="preserve">vulnerabilities in the </w:t>
+      </w:r>
+      <w:r>
+        <w:t>block cipher XTEA</w:t>
       </w:r>
       <w:r>
         <w:t>.</w:t>
-      </w:r>
-      <w:r>
-        <w:t xml:space="preserve"> </w:t>
-      </w:r>
-    </w:p>
-    <w:p/>
-    <w:p>
-      <w:r>
-        <w:t xml:space="preserve">Due to the lack of standard and understanding of the bandwidth limitations of the UHF </w:t>
-      </w:r>
-      <w:r>
-        <w:t xml:space="preserve">(ultra-high frequency) </w:t>
-      </w:r>
-      <w:r>
-        <w:t>and VHF</w:t>
-      </w:r>
-      <w:r>
-        <w:t xml:space="preserve"> (very-high frequency)</w:t>
-      </w:r>
-      <w:r>
-        <w:t xml:space="preserve"> frequencies employed by these satellites, nanosatellites have been using TCP/IP connections to transmit their data. While TCP is a connection</w:t>
-      </w:r>
-      <w:r>
-        <w:t>-</w:t>
-      </w:r>
-      <w:r>
-        <w:t>driven protocol that ensures all of the data arrives, it also comes at a cost of bandwidth. Every packet sent by the server to the client has to be acknowledged by the client</w:t>
-      </w:r>
-      <w:r>
-        <w:t xml:space="preserve">. </w:t>
-      </w:r>
-      <w:r>
-        <w:t xml:space="preserve">Otherwise the server assumes the packet </w:t>
-      </w:r>
-      <w:r>
-        <w:t xml:space="preserve">is </w:t>
-      </w:r>
-      <w:r>
-        <w:t xml:space="preserve">lost and will automatically retransmit the packet if there is a timeout. </w:t>
-      </w:r>
-      <w:r>
-        <w:t xml:space="preserve">A key observation is that </w:t>
-      </w:r>
-      <w:r>
-        <w:t xml:space="preserve">TCP packets require </w:t>
-      </w:r>
-      <w:r>
-        <w:lastRenderedPageBreak/>
-        <w:t xml:space="preserve">a steady and reliable connection that is not often available in UHF and VHF signals being sent by these </w:t>
-      </w:r>
-      <w:r>
-        <w:t>nano</w:t>
-      </w:r>
-      <w:r>
-        <w:t xml:space="preserve">satellites. Furthermore, due to the large volume of noise and error rates in the </w:t>
-      </w:r>
-      <w:r>
-        <w:t xml:space="preserve">space-to-ground nanosatellite </w:t>
-      </w:r>
-      <w:r>
-        <w:t xml:space="preserve">packets, </w:t>
-      </w:r>
-      <w:r>
-        <w:t xml:space="preserve">TCP </w:t>
-      </w:r>
-      <w:r>
-        <w:t>requires a large number of retransmissions from the server on the satellite to the client on the ground</w:t>
-      </w:r>
-      <w:r>
-        <w:t xml:space="preserve">. This can be either from delayed or lost </w:t>
-      </w:r>
-      <w:r>
-        <w:t>acknowledge signal</w:t>
-      </w:r>
-      <w:r>
-        <w:t xml:space="preserve"> packets or from lost or delayed payload packets being sent from the server. These retransmits further saturate</w:t>
-      </w:r>
-      <w:r>
-        <w:t xml:space="preserve"> the bandw</w:t>
-      </w:r>
-      <w:r>
-        <w:t xml:space="preserve">idth and thus decrease the amount of data received by the ground station. </w:t>
-      </w:r>
-    </w:p>
-    <w:p/>
-    <w:p>
-      <w:r>
-        <w:t>Th</w:t>
-      </w:r>
-      <w:r>
-        <w:t>is</w:t>
-      </w:r>
-      <w:r>
-        <w:t xml:space="preserve"> research compar</w:t>
-      </w:r>
-      <w:r>
-        <w:t>es</w:t>
-      </w:r>
-      <w:r>
-        <w:t xml:space="preserve"> the vulnerabilities of the </w:t>
-      </w:r>
-      <w:r>
-        <w:t xml:space="preserve">current CSP, namely the vulnerabilities in the </w:t>
-      </w:r>
-      <w:r>
-        <w:t xml:space="preserve">block cipher XTEA, and </w:t>
-      </w:r>
-      <w:r>
-        <w:t>the processing power required to execute encryption of arbitrarily long messages that fit with</w:t>
-      </w:r>
-      <w:r>
-        <w:t xml:space="preserve">in the CSP </w:t>
-      </w:r>
-      <w:r>
-        <w:t xml:space="preserve">payload </w:t>
-      </w:r>
-      <w:r>
-        <w:t>packet</w:t>
-      </w:r>
-      <w:r>
-        <w:t>, and compare it to the processing and security attributes of a one-time pad.</w:t>
       </w:r>
       <w:r>
         <w:t xml:space="preserve"> </w:t>
@@ -1180,11 +1054,9 @@
       <w:r>
         <w:t>The thesis examine</w:t>
       </w:r>
-      <w:ins w:id="6" w:author="Microsoft Office User" w:date="2017-04-10T14:19:00Z">
-        <w:r>
-          <w:t>s</w:t>
-        </w:r>
-      </w:ins>
+      <w:r>
+        <w:t>s</w:t>
+      </w:r>
       <w:r>
         <w:t xml:space="preserve"> the feasibility of a </w:t>
       </w:r>
@@ -1221,19 +1093,15 @@
       <w:r>
         <w:t>, the thesis develop</w:t>
       </w:r>
-      <w:ins w:id="7" w:author="Microsoft Office User" w:date="2017-04-10T14:20:00Z">
-        <w:r>
-          <w:t>s</w:t>
-        </w:r>
-      </w:ins>
+      <w:r>
+        <w:t>s</w:t>
+      </w:r>
       <w:r>
         <w:t xml:space="preserve"> a standard for reliable communications with nanosatellites that reduce</w:t>
       </w:r>
-      <w:ins w:id="8" w:author="Microsoft Office User" w:date="2017-04-10T14:20:00Z">
-        <w:r>
-          <w:t>s</w:t>
-        </w:r>
-      </w:ins>
+      <w:r>
+        <w:t>s</w:t>
+      </w:r>
       <w:r>
         <w:t xml:space="preserve"> the data overhead and has an encryption algorithm built into the protocol. </w:t>
       </w:r>
@@ -1241,10 +1109,7 @@
         <w:t xml:space="preserve">These research goals will seek to </w:t>
       </w:r>
       <w:r>
-        <w:t>c</w:t>
-      </w:r>
-      <w:r>
-        <w:t>haracterize the current baseline of CubeSat communication protocols from a reliability and bandwidth efficiency perspective and identify the potential areas for improvement</w:t>
+        <w:t>characterize the current baseline of CubeSat communication protocols from a reliability and bandwidth efficiency perspective and identify the potential areas for improvement</w:t>
       </w:r>
       <w:r>
         <w:t>:</w:t>
@@ -1259,10 +1124,13 @@
         </w:numPr>
       </w:pPr>
       <w:r>
-        <w:t>What are the processing and storage costs associated</w:t>
-      </w:r>
-      <w:r>
-        <w:t xml:space="preserve"> with using a one-time pad for encryption in nanosatellite communications?</w:t>
+        <w:t xml:space="preserve">What are the processing, data overhead, and encryption costs of current </w:t>
+      </w:r>
+      <w:r>
+        <w:t xml:space="preserve">communication </w:t>
+      </w:r>
+      <w:r>
+        <w:t>protocols?</w:t>
       </w:r>
     </w:p>
     <w:p>
@@ -1274,7 +1142,10 @@
         </w:numPr>
       </w:pPr>
       <w:r>
-        <w:t>Is it feasible to use one-time pads as a standard for encrypted communications in low-bandwidth communications with these satellites?</w:t>
+        <w:t>What are the processing and storage costs associated</w:t>
+      </w:r>
+      <w:r>
+        <w:t xml:space="preserve"> with using a one-time pad for encryption in nanosatellite communications?</w:t>
       </w:r>
     </w:p>
     <w:p>
@@ -1286,7 +1157,37 @@
         </w:numPr>
       </w:pPr>
       <w:r>
-        <w:t>What is the feasibility of developing and implementing a new network standard that combines the reliability of TCP with the low data overhead of UDP, and integrates security from a one-time pad?</w:t>
+        <w:t>Are the costs more or less than current XTEA standards</w:t>
+      </w:r>
+      <w:r>
+        <w:t>?</w:t>
+      </w:r>
+    </w:p>
+    <w:p>
+      <w:pPr>
+        <w:pStyle w:val="ListParagraph"/>
+        <w:numPr>
+          <w:ilvl w:val="0"/>
+          <w:numId w:val="17"/>
+        </w:numPr>
+      </w:pPr>
+      <w:r>
+        <w:t>Does the</w:t>
+      </w:r>
+      <w:r>
+        <w:t xml:space="preserve"> new network standard that </w:t>
+      </w:r>
+      <w:r>
+        <w:t xml:space="preserve">combines the reliability of TCP, </w:t>
+      </w:r>
+      <w:r>
+        <w:t>the low data overhead of UDP, and integrates security from a one-time pad</w:t>
+      </w:r>
+      <w:r>
+        <w:t xml:space="preserve"> reduce the amount of data overhead and increase payload transfer</w:t>
+      </w:r>
+      <w:r>
+        <w:t>?</w:t>
       </w:r>
     </w:p>
     <w:p/>
@@ -1295,7 +1196,6 @@
         <w:outlineLvl w:val="0"/>
       </w:pPr>
       <w:r>
-        <w:lastRenderedPageBreak/>
         <w:t>D. </w:t>
       </w:r>
       <w:r>
@@ -1308,43 +1208,26 @@
     <w:p/>
     <w:p>
       <w:r>
+        <w:lastRenderedPageBreak/>
         <w:t>Cybers</w:t>
       </w:r>
       <w:r>
         <w:t xml:space="preserve">ecurity of nanosatellites is important as these devices are becoming a cheap </w:t>
       </w:r>
-      <w:proofErr w:type="spellStart"/>
-      <w:r>
-        <w:t>platgorm</w:t>
-      </w:r>
-      <w:proofErr w:type="spellEnd"/>
+      <w:r>
+        <w:t>platform</w:t>
+      </w:r>
       <w:r>
         <w:t xml:space="preserve"> to host space-based</w:t>
       </w:r>
       <w:r>
-        <w:t xml:space="preserve"> research and development. Currently </w:t>
-      </w:r>
-      <w:proofErr w:type="spellStart"/>
-      <w:r>
-        <w:t>CubeSats</w:t>
-      </w:r>
-      <w:proofErr w:type="spellEnd"/>
-      <w:r>
-        <w:t xml:space="preserve"> communication is achieved largely through the use of UHF, V</w:t>
-      </w:r>
-      <w:r>
-        <w:t xml:space="preserve">HF, and other radio frequencies, and there is no clear or decisive authority on communication standards of </w:t>
-      </w:r>
-      <w:proofErr w:type="spellStart"/>
-      <w:r>
-        <w:t>CubeS</w:t>
-      </w:r>
-      <w:r>
-        <w:t>ats</w:t>
-      </w:r>
-      <w:proofErr w:type="spellEnd"/>
-      <w:r>
-        <w:t xml:space="preserve"> or nanosatellites. As these nanosatellites </w:t>
+        <w:t xml:space="preserve"> research and development. Currently CubeSats communication is achieved largely through the use of UHF, V</w:t>
+      </w:r>
+      <w:r>
+        <w:t>HF, and other radio frequencies, and there is no clear or decisive authority on communication standards of CubeS</w:t>
+      </w:r>
+      <w:r>
+        <w:t xml:space="preserve">ats or nanosatellites. As these nanosatellites </w:t>
       </w:r>
       <w:r>
         <w:t xml:space="preserve">become more prominent and less expensive, the confidentiality of the data transmitted needs to be taken into consideration. To this end, satellite encryption </w:t>
@@ -1371,31 +1254,13 @@
         <w:t>-</w:t>
       </w:r>
       <w:r>
-        <w:t xml:space="preserve">day operations is t that both </w:t>
-      </w:r>
-      <w:ins w:id="9" w:author="Microsoft Office User" w:date="2017-04-10T14:22:00Z">
-        <w:r>
-          <w:t xml:space="preserve">receiver and transmitter </w:t>
-        </w:r>
-      </w:ins>
-      <w:r>
-        <w:t xml:space="preserve">need to physically exchange the </w:t>
-      </w:r>
-      <w:proofErr w:type="gramStart"/>
-      <w:r>
-        <w:t>one time</w:t>
-      </w:r>
-      <w:proofErr w:type="gramEnd"/>
-      <w:r>
-        <w:t xml:space="preserve"> pad before it can be used. This drawback has led to other verification mechanisms like public key infrastructure, </w:t>
-      </w:r>
-      <w:proofErr w:type="spellStart"/>
-      <w:r>
-        <w:t>Diffe</w:t>
-      </w:r>
-      <w:proofErr w:type="spellEnd"/>
-      <w:r>
-        <w:t xml:space="preserve">-Hellman key exchange methods, and other </w:t>
+        <w:t xml:space="preserve">day operations is that both </w:t>
+      </w:r>
+      <w:r>
+        <w:t xml:space="preserve">receiver and transmitter </w:t>
+      </w:r>
+      <w:r>
+        <w:t xml:space="preserve">need to physically exchange the one time pad before it can be used. This drawback has led to other verification mechanisms like public key infrastructure, Diffe-Hellman key exchange methods, and other </w:t>
       </w:r>
       <w:r>
         <w:t>bandwidth</w:t>
@@ -1416,7 +1281,13 @@
     <w:p/>
     <w:p>
       <w:r>
-        <w:t xml:space="preserve">Limited and noisy bandwidths also cause large packet loss that requires constant retransmission of packets. These packets each come with a large header, 20+ bytes, and can aggregately account for a large data overhead. </w:t>
+        <w:t xml:space="preserve">Limited and noisy bandwidths also cause large packet loss that requires constant retransmission of packets. These packets each come with a large header, 20+ bytes, and can </w:t>
+      </w:r>
+      <w:r>
+        <w:t xml:space="preserve">aggregate to </w:t>
+      </w:r>
+      <w:r>
+        <w:t xml:space="preserve">a large data overhead. </w:t>
       </w:r>
       <w:r>
         <w:t>The</w:t>
@@ -1431,16 +1302,26 @@
         <w:t>es</w:t>
       </w:r>
       <w:r>
-        <w:t xml:space="preserve"> TCP over a connectionless internet protocol (IP) header, similar to those used by internet connections on the ground. While these protocols work with larger satellites, due to the low bandwidth and poor connection with the nanosatellites, TCP accrues a larger data overhead from retransmits and ACK messages that </w:t>
-      </w:r>
-      <w:r>
-        <w:t xml:space="preserve">saturate the frequency on which it is communicating. </w:t>
-      </w:r>
-      <w:proofErr w:type="gramStart"/>
-      <w:r>
-        <w:t>Furthermore</w:t>
-      </w:r>
-      <w:proofErr w:type="gramEnd"/>
+        <w:t xml:space="preserve"> TCP over a connectionless internet protocol (IP) header, similar to those used by internet connections on the ground. While these protocols work with larger satellites, due to the low bandwidth and poor connection with the nanosatellites, TCP accrues a larger data overhead from retransmits and </w:t>
+      </w:r>
+      <w:r>
+        <w:t>acknowledgement</w:t>
+      </w:r>
+      <w:r>
+        <w:t xml:space="preserve"> messages that </w:t>
+      </w:r>
+      <w:r>
+        <w:t xml:space="preserve">saturate the </w:t>
+      </w:r>
+      <w:r>
+        <w:t>channel</w:t>
+      </w:r>
+      <w:r>
+        <w:t xml:space="preserve"> on which it is communicating. </w:t>
+      </w:r>
+      <w:r>
+        <w:t>Furthermore,</w:t>
+      </w:r>
       <w:r>
         <w:t xml:space="preserve"> the TCP header has a minimum data overhead of 20 bytes, with a maximum header of 60 bytes. In order to mitigate errors from noise, these satellites focus on small payloads per packet, increasing the number of packets being sent over the connection. This exacerbates the problem since the data overhead is multiplied by every packet sent. By developing a standard that uses a lighter data overhead, reduces the number of ACK messages that need to be sent, but still allows for the reliability of retransmission of dropped packets, nanosatellites could send more data with the same limited bandwidth. </w:t>
       </w:r>
@@ -1488,34 +1369,40 @@
         <w:t>d with the encryption mechanism, seeking to reduce or maintain</w:t>
       </w:r>
       <w:r>
-        <w:t xml:space="preserve"> the size of the data being </w:t>
+        <w:t xml:space="preserve"> the size of the data being transmitted by these satellites while significantly increasing their security at the application data and packet payload layer at a minimal cost to processing power. </w:t>
+      </w:r>
+      <w:r>
+        <w:t xml:space="preserve">In </w:t>
       </w:r>
       <w:r>
         <w:lastRenderedPageBreak/>
-        <w:t xml:space="preserve">transmitted by these satellites while significantly increasing their security at the application data and packet payload layer at a minimal cost to processing power. </w:t>
-      </w:r>
-      <w:r>
-        <w:t>In addition, the thesis will focus on researching and developing a new standard for nanosatellite communication that allows for packet retransmission at a lower bandwidth cost, and will natively incorporate the one-time pad encryption mechanism</w:t>
+        <w:t xml:space="preserve">addition, the thesis </w:t>
+      </w:r>
+      <w:r>
+        <w:t>focuses</w:t>
+      </w:r>
+      <w:r>
+        <w:t xml:space="preserve"> on researching and developing a new</w:t>
+      </w:r>
+      <w:r>
+        <w:t xml:space="preserve"> software driven</w:t>
+      </w:r>
+      <w:r>
+        <w:t xml:space="preserve"> standard for nanosatellite communication that allows for packet retransmission at a lower bandwidth cost, and will natively incorporate the one-time pad encryption mechanism</w:t>
       </w:r>
       <w:r>
         <w:t xml:space="preserve"> to provide a standard for secure low-bandwidth communications in nanosatellites</w:t>
       </w:r>
-    </w:p>
-    <w:p/>
-    <w:p>
-      <w:commentRangeStart w:id="10"/>
-      <w:r>
-        <w:t>Notably</w:t>
-      </w:r>
-      <w:commentRangeEnd w:id="10"/>
-      <w:r>
-        <w:rPr>
-          <w:rStyle w:val="CommentReference"/>
-        </w:rPr>
-        <w:commentReference w:id="10"/>
-      </w:r>
-      <w:r>
-        <w:t xml:space="preserve">, the current usage of UHF, VHF, and S-Band radio frequencies to communicate with satellites is of interest to this research. The focus on these frequencies is due to the fact that these are the frequencies wherein the bandwidth capabilities to communicate with a nanosatellite are the most limited. The bandwidth for these satellites can be below 10 Kbps (kilobits per second) upwards to 2 Mbps (megabits per second). Using higher frequencies allows the base stations to operate with higher bandwidths and ranges, and this is largely the focus of larger, more expensive satellites. </w:t>
+      <w:r>
+        <w:t>.</w:t>
+      </w:r>
+    </w:p>
+    <w:p>
+      <w:r>
+        <w:t xml:space="preserve">Research is also limited to nanosatellites whose communication bands are UHF, VHF, and S-Band. These are the bands in which bandwidth is most limited, and could benefit the most from lower bandwidth and power consumption. </w:t>
+      </w:r>
+      <w:r>
+        <w:t xml:space="preserve"> </w:t>
       </w:r>
     </w:p>
     <w:p/>
@@ -1554,7 +1441,13 @@
         <w:spacing w:after="200" w:line="276" w:lineRule="auto"/>
       </w:pPr>
       <w:r>
-        <w:t>Conduct literature review.</w:t>
+        <w:t xml:space="preserve">Review literature on current </w:t>
+      </w:r>
+      <w:r>
+        <w:t>communication protocols and methods for nanosatellites</w:t>
+      </w:r>
+      <w:r>
+        <w:t>.</w:t>
       </w:r>
     </w:p>
     <w:p>
@@ -1566,10 +1459,70 @@
         <w:spacing w:after="200" w:line="276" w:lineRule="auto"/>
       </w:pPr>
       <w:r>
-        <w:t xml:space="preserve">Review literature on current </w:t>
-      </w:r>
-      <w:r>
-        <w:t>communication protocols and methods for nanosatellites</w:t>
+        <w:t>Encryption:</w:t>
+      </w:r>
+    </w:p>
+    <w:p>
+      <w:pPr>
+        <w:numPr>
+          <w:ilvl w:val="1"/>
+          <w:numId w:val="4"/>
+        </w:numPr>
+        <w:spacing w:after="200" w:line="276" w:lineRule="auto"/>
+      </w:pPr>
+      <w:r>
+        <w:t>Build encryption/decryption software platform prototype using python and TCP/IRC channel</w:t>
+      </w:r>
+      <w:r>
+        <w:t xml:space="preserve"> and netcat</w:t>
+      </w:r>
+      <w:r>
+        <w:t xml:space="preserve"> as a prototype and compare it to plain text generation.</w:t>
+      </w:r>
+    </w:p>
+    <w:p>
+      <w:pPr>
+        <w:numPr>
+          <w:ilvl w:val="1"/>
+          <w:numId w:val="4"/>
+        </w:numPr>
+        <w:spacing w:after="200" w:line="276" w:lineRule="auto"/>
+      </w:pPr>
+      <w:r>
+        <w:t>Test robustness of the mechanism by adding noise to the signal and randomly inserting errors (deletion, replacement, insertion)</w:t>
+      </w:r>
+      <w:r>
+        <w:t xml:space="preserve"> and by verifying the strength of the encryption mechanism</w:t>
+      </w:r>
+      <w:r>
+        <w:t>.</w:t>
+      </w:r>
+    </w:p>
+    <w:p>
+      <w:pPr>
+        <w:numPr>
+          <w:ilvl w:val="1"/>
+          <w:numId w:val="4"/>
+        </w:numPr>
+        <w:spacing w:after="200" w:line="276" w:lineRule="auto"/>
+      </w:pPr>
+      <w:r>
+        <w:t>Testing encryption scheme using randomly generated data</w:t>
+      </w:r>
+    </w:p>
+    <w:p>
+      <w:pPr>
+        <w:numPr>
+          <w:ilvl w:val="1"/>
+          <w:numId w:val="4"/>
+        </w:numPr>
+        <w:spacing w:after="200" w:line="276" w:lineRule="auto"/>
+      </w:pPr>
+      <w:r>
+        <w:t>Project the time needed to encrypt data and send data at various bandwidths</w:t>
+      </w:r>
+      <w:r>
+        <w:t xml:space="preserve"> and processing capabilities</w:t>
       </w:r>
       <w:r>
         <w:t>.</w:t>
@@ -1584,18 +1537,58 @@
         <w:spacing w:after="200" w:line="276" w:lineRule="auto"/>
       </w:pPr>
       <w:r>
-        <w:t>Build encryption/decryption software platform prototype using python and TCP/IRC channel</w:t>
-      </w:r>
-      <w:r>
-        <w:t xml:space="preserve"> and </w:t>
-      </w:r>
-      <w:proofErr w:type="spellStart"/>
-      <w:r>
-        <w:t>netcat</w:t>
-      </w:r>
-      <w:proofErr w:type="spellEnd"/>
-      <w:r>
-        <w:t xml:space="preserve"> as a prototype and compare it to plain text generation.</w:t>
+        <w:t>RUDP:</w:t>
+      </w:r>
+    </w:p>
+    <w:p>
+      <w:pPr>
+        <w:numPr>
+          <w:ilvl w:val="1"/>
+          <w:numId w:val="4"/>
+        </w:numPr>
+        <w:spacing w:after="200" w:line="276" w:lineRule="auto"/>
+      </w:pPr>
+      <w:r>
+        <w:t>Development of RUDP to reduce the data overhead</w:t>
+      </w:r>
+    </w:p>
+    <w:p>
+      <w:pPr>
+        <w:numPr>
+          <w:ilvl w:val="1"/>
+          <w:numId w:val="4"/>
+        </w:numPr>
+        <w:spacing w:after="200" w:line="276" w:lineRule="auto"/>
+      </w:pPr>
+      <w:r>
+        <w:t>Test RUDP in combination with randomly generated data for one-time pad</w:t>
+      </w:r>
+    </w:p>
+    <w:p>
+      <w:pPr>
+        <w:numPr>
+          <w:ilvl w:val="1"/>
+          <w:numId w:val="4"/>
+        </w:numPr>
+        <w:spacing w:after="200" w:line="276" w:lineRule="auto"/>
+      </w:pPr>
+      <w:r>
+        <w:t>Simulate packet loss to trigger RUDP reliability mechanisms</w:t>
+      </w:r>
+    </w:p>
+    <w:p>
+      <w:pPr>
+        <w:numPr>
+          <w:ilvl w:val="1"/>
+          <w:numId w:val="4"/>
+        </w:numPr>
+        <w:spacing w:after="200" w:line="276" w:lineRule="auto"/>
+      </w:pPr>
+      <w:r>
+        <w:t>Conduct small scale experiments using FM radio and minimodem using Raspberry Pi 3 model B</w:t>
+      </w:r>
+      <w:r>
+        <w:t>.</w:t>
       </w:r>
     </w:p>
     <w:p>
@@ -1607,13 +1600,68 @@
         <w:spacing w:after="200" w:line="276" w:lineRule="auto"/>
       </w:pPr>
       <w:r>
-        <w:t>Test robustness of the mechanism by adding noise to the signal and randomly inserting errors (deletion, replacement, insertion)</w:t>
-      </w:r>
-      <w:r>
-        <w:t xml:space="preserve"> and by verifying the strength of the encryption mechanism</w:t>
+        <w:t>Conduct us</w:t>
+      </w:r>
+      <w:r>
+        <w:t>ability study of</w:t>
+      </w:r>
+      <w:r>
+        <w:t xml:space="preserve"> encryption mechanism by analyzing the collected data sets</w:t>
       </w:r>
       <w:r>
         <w:t>.</w:t>
+      </w:r>
+    </w:p>
+    <w:p>
+      <w:pPr>
+        <w:numPr>
+          <w:ilvl w:val="1"/>
+          <w:numId w:val="4"/>
+        </w:numPr>
+        <w:spacing w:after="200" w:line="276" w:lineRule="auto"/>
+      </w:pPr>
+      <w:r>
+        <w:t xml:space="preserve">Comparison of processing time for developed encryption mechanism and </w:t>
+      </w:r>
+      <w:r>
+        <w:t>XTEA</w:t>
+      </w:r>
+    </w:p>
+    <w:p>
+      <w:pPr>
+        <w:numPr>
+          <w:ilvl w:val="1"/>
+          <w:numId w:val="4"/>
+        </w:numPr>
+        <w:spacing w:after="200" w:line="276" w:lineRule="auto"/>
+      </w:pPr>
+      <w:r>
+        <w:t>Comparison of data storage costs to current standards</w:t>
+      </w:r>
+    </w:p>
+    <w:p>
+      <w:pPr>
+        <w:numPr>
+          <w:ilvl w:val="1"/>
+          <w:numId w:val="4"/>
+        </w:numPr>
+        <w:spacing w:after="200" w:line="276" w:lineRule="auto"/>
+      </w:pPr>
+      <w:r>
+        <w:t>Comparison of data overhead between RUDP and TCP</w:t>
+      </w:r>
+    </w:p>
+    <w:p>
+      <w:pPr>
+        <w:numPr>
+          <w:ilvl w:val="1"/>
+          <w:numId w:val="4"/>
+        </w:numPr>
+        <w:spacing w:after="200" w:line="276" w:lineRule="auto"/>
+      </w:pPr>
+      <w:r>
+        <w:lastRenderedPageBreak/>
+        <w:t>Error recovery and retransmission</w:t>
       </w:r>
     </w:p>
     <w:p>
@@ -1625,22 +1673,10 @@
         <w:spacing w:after="200" w:line="276" w:lineRule="auto"/>
       </w:pPr>
       <w:r>
-        <w:t>Testing encryption scheme using randomly generated data</w:t>
-      </w:r>
-    </w:p>
-    <w:p>
-      <w:pPr>
-        <w:numPr>
-          <w:ilvl w:val="0"/>
-          <w:numId w:val="4"/>
-        </w:numPr>
-        <w:spacing w:after="200" w:line="276" w:lineRule="auto"/>
-      </w:pPr>
-      <w:r>
-        <w:t>Project the time needed to encrypt data and send data at various bandwidths</w:t>
-      </w:r>
-      <w:r>
-        <w:t xml:space="preserve"> and processing capabilities</w:t>
+        <w:t>Make analysis and recommendation of the encryption mechanism</w:t>
+      </w:r>
+      <w:r>
+        <w:t xml:space="preserve"> and encapsulating protocol</w:t>
       </w:r>
       <w:r>
         <w:t>.</w:t>
@@ -1648,131 +1684,51 @@
     </w:p>
     <w:p>
       <w:pPr>
-        <w:numPr>
-          <w:ilvl w:val="0"/>
-          <w:numId w:val="4"/>
-        </w:numPr>
-        <w:spacing w:after="200" w:line="276" w:lineRule="auto"/>
-      </w:pPr>
-      <w:r>
-        <w:t>Development of RUDP to reduce the data overhead</w:t>
-      </w:r>
-    </w:p>
-    <w:p>
-      <w:pPr>
-        <w:numPr>
-          <w:ilvl w:val="0"/>
-          <w:numId w:val="4"/>
-        </w:numPr>
-        <w:spacing w:after="200" w:line="276" w:lineRule="auto"/>
-      </w:pPr>
-      <w:r>
-        <w:t>Test RUDP in combination with randomly generated data for one-time pad</w:t>
-      </w:r>
-    </w:p>
-    <w:p>
-      <w:pPr>
-        <w:numPr>
-          <w:ilvl w:val="0"/>
-          <w:numId w:val="4"/>
-        </w:numPr>
-        <w:spacing w:after="200" w:line="276" w:lineRule="auto"/>
-      </w:pPr>
-      <w:r>
-        <w:t>Simulate packet loss to trigger RUDP reliability mechanisms</w:t>
-      </w:r>
-    </w:p>
-    <w:p>
-      <w:pPr>
-        <w:numPr>
-          <w:ilvl w:val="0"/>
-          <w:numId w:val="4"/>
-        </w:numPr>
-        <w:spacing w:after="200" w:line="276" w:lineRule="auto"/>
-      </w:pPr>
-      <w:r>
-        <w:t xml:space="preserve">Conduct small scale experiments using FM radio and </w:t>
-      </w:r>
-      <w:proofErr w:type="spellStart"/>
-      <w:r>
-        <w:t>minimodem</w:t>
-      </w:r>
-      <w:proofErr w:type="spellEnd"/>
-      <w:r>
-        <w:t xml:space="preserve"> using Raspberry Pi 3 model B</w:t>
-      </w:r>
-      <w:r>
-        <w:t>.</w:t>
-      </w:r>
-    </w:p>
-    <w:p>
-      <w:pPr>
-        <w:numPr>
-          <w:ilvl w:val="0"/>
-          <w:numId w:val="4"/>
-        </w:numPr>
-        <w:spacing w:after="200" w:line="276" w:lineRule="auto"/>
-      </w:pPr>
-      <w:r>
-        <w:t>Conduct us</w:t>
-      </w:r>
-      <w:r>
-        <w:t>ability study of</w:t>
-      </w:r>
-      <w:r>
-        <w:t xml:space="preserve"> encryption mechanism by analyzing the collected data sets</w:t>
-      </w:r>
-      <w:r>
-        <w:t>.</w:t>
-      </w:r>
-    </w:p>
-    <w:p>
-      <w:pPr>
-        <w:numPr>
-          <w:ilvl w:val="0"/>
-          <w:numId w:val="4"/>
-        </w:numPr>
-        <w:spacing w:after="200" w:line="276" w:lineRule="auto"/>
-      </w:pPr>
-      <w:r>
-        <w:t>Make analysis and recommendation of the encryption mechanism</w:t>
-      </w:r>
-      <w:r>
-        <w:t>.</w:t>
-      </w:r>
-    </w:p>
-    <w:p>
-      <w:pPr>
-        <w:ind w:left="360"/>
-      </w:pPr>
-      <w:r>
-        <w:lastRenderedPageBreak/>
+        <w:spacing w:after="200" w:line="276" w:lineRule="auto"/>
+      </w:pPr>
+      <w:r>
         <w:t>Metrics:</w:t>
       </w:r>
     </w:p>
     <w:p>
-      <w:pPr>
-        <w:ind w:left="360"/>
-      </w:pPr>
-    </w:p>
-    <w:p>
-      <w:pPr>
-        <w:ind w:left="360"/>
-      </w:pPr>
-      <w:r>
-        <w:t xml:space="preserve">The success of this thesis will be largely determined by the comparison of data sizes of the </w:t>
-      </w:r>
-      <w:proofErr w:type="spellStart"/>
-      <w:r>
-        <w:t>ciphertext</w:t>
-      </w:r>
-      <w:proofErr w:type="spellEnd"/>
-      <w:r>
-        <w:t xml:space="preserve"> and the plaintext, the strength of the encryption mechanism and the processing power required to encrypt the plaintext, and the reduction of data overhead from TCP headers. </w:t>
-      </w:r>
-      <w:bookmarkStart w:id="11" w:name="_GoBack"/>
-      <w:bookmarkEnd w:id="11"/>
-    </w:p>
+      <w:r>
+        <w:t>The success of this thesis will be largely determined by</w:t>
+      </w:r>
+      <w:r>
+        <w:t>, t</w:t>
+      </w:r>
+      <w:r>
+        <w:t>he comparison of data sizes of the ciphertext</w:t>
+      </w:r>
+      <w:r>
+        <w:t xml:space="preserve"> and the plaintext,</w:t>
+      </w:r>
+      <w:r>
+        <w:t xml:space="preserve"> </w:t>
+      </w:r>
+      <w:r>
+        <w:t>t</w:t>
+      </w:r>
+      <w:r>
+        <w:t xml:space="preserve">he strength of the encryption mechanism </w:t>
+      </w:r>
+      <w:r>
+        <w:t>and the processing requirements needed to crack the keyspace, t</w:t>
+      </w:r>
+      <w:r>
+        <w:t xml:space="preserve">he processing power required to encrypt the plaintext, </w:t>
+      </w:r>
+      <w:r>
+        <w:t>and t</w:t>
+      </w:r>
+      <w:r>
+        <w:t>he reduction o</w:t>
+      </w:r>
+      <w:r>
+        <w:t xml:space="preserve">f data overhead in total data transferred. Research does not focus on improving the data transfer rate (bits per second) in the given bandwidth nor reducing the error rates in data transfer, </w:t>
+      </w:r>
+    </w:p>
+    <w:p/>
     <w:p>
       <w:pPr>
         <w:spacing w:after="200" w:line="276" w:lineRule="auto"/>
@@ -1953,6 +1909,7 @@
     </w:p>
     <w:p>
       <w:pPr>
+        <w:pStyle w:val="ListParagraph"/>
         <w:numPr>
           <w:ilvl w:val="0"/>
           <w:numId w:val="5"/>
@@ -1960,81 +1917,362 @@
         <w:spacing w:after="200" w:line="276" w:lineRule="auto"/>
       </w:pPr>
       <w:r>
-        <w:t>Chapter Summary</w:t>
-      </w:r>
-    </w:p>
-    <w:p>
-      <w:pPr>
-        <w:spacing w:after="200" w:line="276" w:lineRule="auto"/>
-      </w:pPr>
-      <w:proofErr w:type="gramStart"/>
-      <w:r>
-        <w:t xml:space="preserve">III </w:t>
-      </w:r>
-      <w:r>
-        <w:t xml:space="preserve"> Current</w:t>
-      </w:r>
-      <w:proofErr w:type="gramEnd"/>
-      <w:r>
-        <w:t xml:space="preserve"> Information Assurance</w:t>
-      </w:r>
-      <w:r>
-        <w:t xml:space="preserve"> in Nanosatellites</w:t>
-      </w:r>
-    </w:p>
-    <w:p>
-      <w:pPr>
+        <w:t>The need for cybersecurity in nanosatellites</w:t>
+      </w:r>
+    </w:p>
+    <w:p>
+      <w:pPr>
+        <w:numPr>
+          <w:ilvl w:val="1"/>
+          <w:numId w:val="5"/>
+        </w:numPr>
+        <w:spacing w:after="200" w:line="276" w:lineRule="auto"/>
+      </w:pPr>
+      <w:r>
+        <w:t>Data usage in nanosatellites</w:t>
+      </w:r>
+    </w:p>
+    <w:p>
+      <w:pPr>
+        <w:numPr>
+          <w:ilvl w:val="1"/>
+          <w:numId w:val="5"/>
+        </w:numPr>
+        <w:spacing w:after="200" w:line="276" w:lineRule="auto"/>
+      </w:pPr>
+      <w:r>
+        <w:lastRenderedPageBreak/>
+        <w:t>Current nanosatellite communication protocol information security standards</w:t>
+      </w:r>
+    </w:p>
+    <w:p>
+      <w:pPr>
+        <w:numPr>
+          <w:ilvl w:val="1"/>
+          <w:numId w:val="5"/>
+        </w:numPr>
+        <w:spacing w:after="200" w:line="276" w:lineRule="auto"/>
+      </w:pPr>
+      <w:r>
+        <w:t>Information security vulnerability assessment in nanosatellite communications</w:t>
+      </w:r>
+    </w:p>
+    <w:p>
+      <w:pPr>
+        <w:pStyle w:val="ListParagraph"/>
         <w:numPr>
           <w:ilvl w:val="0"/>
-          <w:numId w:val="10"/>
-        </w:numPr>
-        <w:spacing w:after="200" w:line="276" w:lineRule="auto"/>
-      </w:pPr>
-      <w:r>
-        <w:t>The need for cybersecurity in nanosatellites</w:t>
-      </w:r>
-    </w:p>
-    <w:p>
-      <w:pPr>
+          <w:numId w:val="5"/>
+        </w:numPr>
+        <w:spacing w:after="200" w:line="276" w:lineRule="auto"/>
+      </w:pPr>
+      <w:r>
+        <w:t>Encryption and One-Time Pads</w:t>
+      </w:r>
+      <w:r>
+        <w:br/>
+      </w:r>
+    </w:p>
+    <w:p>
+      <w:pPr>
+        <w:pStyle w:val="ListParagraph"/>
         <w:numPr>
           <w:ilvl w:val="1"/>
-          <w:numId w:val="10"/>
-        </w:numPr>
-        <w:spacing w:after="200" w:line="276" w:lineRule="auto"/>
-      </w:pPr>
-      <w:r>
-        <w:t>Data usage in nanosatellites</w:t>
+          <w:numId w:val="5"/>
+        </w:numPr>
+        <w:spacing w:after="200" w:line="276" w:lineRule="auto"/>
+      </w:pPr>
+      <w:r>
+        <w:t>Evaluating the Strengths of One-Time P</w:t>
+      </w:r>
+      <w:r>
+        <w:t>ads</w:t>
       </w:r>
     </w:p>
     <w:p>
       <w:pPr>
         <w:numPr>
           <w:ilvl w:val="1"/>
-          <w:numId w:val="10"/>
-        </w:numPr>
-        <w:spacing w:after="200" w:line="276" w:lineRule="auto"/>
-      </w:pPr>
-      <w:r>
-        <w:t>Current nanosatellite communication protocol information security standards</w:t>
+          <w:numId w:val="5"/>
+        </w:numPr>
+        <w:spacing w:after="200" w:line="276" w:lineRule="auto"/>
+      </w:pPr>
+      <w:r>
+        <w:t>Limitations of One-Time P</w:t>
+      </w:r>
+      <w:r>
+        <w:t>ads</w:t>
+      </w:r>
+    </w:p>
+    <w:p>
+      <w:pPr>
+        <w:numPr>
+          <w:ilvl w:val="1"/>
+          <w:numId w:val="5"/>
+        </w:numPr>
+        <w:spacing w:after="200" w:line="276" w:lineRule="auto"/>
+      </w:pPr>
+      <w:r>
+        <w:t>Data Usage of Nanosatellite and Size of Pad</w:t>
       </w:r>
     </w:p>
     <w:p>
       <w:pPr>
         <w:numPr>
           <w:ilvl w:val="0"/>
-          <w:numId w:val="10"/>
-        </w:numPr>
-        <w:spacing w:after="200" w:line="276" w:lineRule="auto"/>
-      </w:pPr>
-      <w:r>
-        <w:t>Information security vulnerability assessment in nanosatellite communications</w:t>
+          <w:numId w:val="5"/>
+        </w:numPr>
+        <w:spacing w:after="200" w:line="276" w:lineRule="auto"/>
+      </w:pPr>
+      <w:r>
+        <w:t>Chapter</w:t>
+      </w:r>
+      <w:r>
+        <w:t xml:space="preserve"> Summary</w:t>
+      </w:r>
+    </w:p>
+    <w:p>
+      <w:r>
+        <w:t>III</w:t>
+      </w:r>
+      <w:r>
+        <w:t xml:space="preserve"> </w:t>
+      </w:r>
+      <w:r>
+        <w:t xml:space="preserve"> </w:t>
+      </w:r>
+      <w:r>
+        <w:t xml:space="preserve">Encryption Algorithm </w:t>
       </w:r>
     </w:p>
     <w:p>
       <w:pPr>
         <w:numPr>
           <w:ilvl w:val="0"/>
-          <w:numId w:val="10"/>
+          <w:numId w:val="9"/>
+        </w:numPr>
+      </w:pPr>
+      <w:r>
+        <w:t>Goals of Encryption Algorithm</w:t>
+      </w:r>
+      <w:r>
+        <w:br/>
+      </w:r>
+    </w:p>
+    <w:p>
+      <w:pPr>
+        <w:numPr>
+          <w:ilvl w:val="0"/>
+          <w:numId w:val="9"/>
+        </w:numPr>
+      </w:pPr>
+      <w:r>
+        <w:t xml:space="preserve">Development of </w:t>
+      </w:r>
+      <w:r>
+        <w:t>Encryption Algorithm</w:t>
+      </w:r>
+      <w:r>
+        <w:br/>
+      </w:r>
+    </w:p>
+    <w:p>
+      <w:pPr>
+        <w:numPr>
+          <w:ilvl w:val="1"/>
+          <w:numId w:val="9"/>
+        </w:numPr>
+      </w:pPr>
+      <w:r>
+        <w:t xml:space="preserve">Platform development and description </w:t>
+      </w:r>
+      <w:r>
+        <w:br/>
+      </w:r>
+    </w:p>
+    <w:p>
+      <w:pPr>
+        <w:numPr>
+          <w:ilvl w:val="1"/>
+          <w:numId w:val="9"/>
+        </w:numPr>
+      </w:pPr>
+      <w:r>
+        <w:t>Performance over IP protocols</w:t>
+      </w:r>
+      <w:r>
+        <w:br/>
+      </w:r>
+    </w:p>
+    <w:p>
+      <w:pPr>
+        <w:numPr>
+          <w:ilvl w:val="0"/>
+          <w:numId w:val="9"/>
+        </w:numPr>
+      </w:pPr>
+      <w:r>
+        <w:t>Measuring Performance</w:t>
+      </w:r>
+      <w:r>
+        <w:br/>
+      </w:r>
+    </w:p>
+    <w:p>
+      <w:pPr>
+        <w:numPr>
+          <w:ilvl w:val="1"/>
+          <w:numId w:val="9"/>
+        </w:numPr>
+      </w:pPr>
+      <w:r>
+        <w:t xml:space="preserve">Data sizes of plaintext and ciphertext </w:t>
+      </w:r>
+      <w:r>
+        <w:br/>
+      </w:r>
+    </w:p>
+    <w:p>
+      <w:pPr>
+        <w:numPr>
+          <w:ilvl w:val="1"/>
+          <w:numId w:val="9"/>
+        </w:numPr>
+      </w:pPr>
+      <w:r>
+        <w:t>Processing ti</w:t>
+      </w:r>
+      <w:r>
+        <w:t>me</w:t>
+      </w:r>
+      <w:r>
+        <w:br/>
+      </w:r>
+    </w:p>
+    <w:p>
+      <w:pPr>
+        <w:pStyle w:val="ListParagraph"/>
+        <w:numPr>
+          <w:ilvl w:val="0"/>
+          <w:numId w:val="9"/>
+        </w:numPr>
+      </w:pPr>
+      <w:r>
+        <w:t>Measuring Robustness to Error</w:t>
+      </w:r>
+    </w:p>
+    <w:p>
+      <w:pPr>
+        <w:ind w:left="720"/>
+      </w:pPr>
+    </w:p>
+    <w:p>
+      <w:pPr>
+        <w:pStyle w:val="ListParagraph"/>
+        <w:numPr>
+          <w:ilvl w:val="1"/>
+          <w:numId w:val="9"/>
+        </w:numPr>
+        <w:spacing w:after="200" w:line="276" w:lineRule="auto"/>
+      </w:pPr>
+      <w:r>
+        <w:t>Insertion of Data Errors</w:t>
+      </w:r>
+    </w:p>
+    <w:p>
+      <w:pPr>
+        <w:numPr>
+          <w:ilvl w:val="1"/>
+          <w:numId w:val="9"/>
+        </w:numPr>
+        <w:spacing w:after="200" w:line="276" w:lineRule="auto"/>
+      </w:pPr>
+      <w:r>
+        <w:t>Deletion of Data Errors</w:t>
+      </w:r>
+    </w:p>
+    <w:p>
+      <w:pPr>
+        <w:numPr>
+          <w:ilvl w:val="1"/>
+          <w:numId w:val="9"/>
+        </w:numPr>
+        <w:spacing w:after="200" w:line="276" w:lineRule="auto"/>
+      </w:pPr>
+      <w:r>
+        <w:t>Replacement of Data Errors</w:t>
+      </w:r>
+    </w:p>
+    <w:p>
+      <w:pPr>
+        <w:pStyle w:val="ListParagraph"/>
+        <w:numPr>
+          <w:ilvl w:val="0"/>
+          <w:numId w:val="9"/>
+        </w:numPr>
+        <w:spacing w:after="200" w:line="276" w:lineRule="auto"/>
+      </w:pPr>
+      <w:r>
+        <w:t xml:space="preserve"> Mechanisms Developed to Overcome Error Propagation</w:t>
+      </w:r>
+      <w:r>
+        <w:br/>
+      </w:r>
+    </w:p>
+    <w:p>
+      <w:pPr>
+        <w:pStyle w:val="ListParagraph"/>
+        <w:numPr>
+          <w:ilvl w:val="1"/>
+          <w:numId w:val="9"/>
+        </w:numPr>
+        <w:spacing w:after="200" w:line="276" w:lineRule="auto"/>
+      </w:pPr>
+      <w:r>
+        <w:t>Insertion of Data Errors</w:t>
+      </w:r>
+    </w:p>
+    <w:p>
+      <w:pPr>
+        <w:numPr>
+          <w:ilvl w:val="1"/>
+          <w:numId w:val="9"/>
+        </w:numPr>
+        <w:spacing w:after="200" w:line="276" w:lineRule="auto"/>
+      </w:pPr>
+      <w:r>
+        <w:t>Deletion of Data Errors</w:t>
+      </w:r>
+    </w:p>
+    <w:p>
+      <w:pPr>
+        <w:numPr>
+          <w:ilvl w:val="1"/>
+          <w:numId w:val="9"/>
+        </w:numPr>
+        <w:spacing w:after="200" w:line="276" w:lineRule="auto"/>
+      </w:pPr>
+      <w:r>
+        <w:t>Replacement of Data Errors</w:t>
+      </w:r>
+    </w:p>
+    <w:p>
+      <w:pPr>
+        <w:numPr>
+          <w:ilvl w:val="1"/>
+          <w:numId w:val="9"/>
+        </w:numPr>
+        <w:spacing w:after="200" w:line="276" w:lineRule="auto"/>
+      </w:pPr>
+      <w:r>
+        <w:t>Data Loss Tolerances</w:t>
+      </w:r>
+    </w:p>
+    <w:p>
+      <w:pPr>
+        <w:numPr>
+          <w:ilvl w:val="0"/>
+          <w:numId w:val="9"/>
         </w:numPr>
         <w:spacing w:after="200" w:line="276" w:lineRule="auto"/>
       </w:pPr>
@@ -2044,358 +2282,14 @@
       </w:r>
     </w:p>
     <w:p>
-      <w:pPr>
-        <w:spacing w:after="200" w:line="276" w:lineRule="auto"/>
-      </w:pPr>
-      <w:proofErr w:type="gramStart"/>
-      <w:r>
-        <w:t xml:space="preserve">IV  </w:t>
-      </w:r>
-      <w:r>
-        <w:t>Encryption</w:t>
-      </w:r>
-      <w:proofErr w:type="gramEnd"/>
-      <w:r>
-        <w:t xml:space="preserve"> and One-Time Pads</w:t>
-      </w:r>
-    </w:p>
-    <w:p>
-      <w:pPr>
-        <w:numPr>
-          <w:ilvl w:val="0"/>
-          <w:numId w:val="11"/>
-        </w:numPr>
-        <w:spacing w:after="200" w:line="276" w:lineRule="auto"/>
-      </w:pPr>
-      <w:r>
-        <w:t>Evaluating the Strengths of One-Time P</w:t>
-      </w:r>
-      <w:r>
-        <w:t>ads</w:t>
-      </w:r>
-    </w:p>
-    <w:p>
-      <w:pPr>
-        <w:numPr>
-          <w:ilvl w:val="0"/>
-          <w:numId w:val="11"/>
-        </w:numPr>
-        <w:spacing w:after="200" w:line="276" w:lineRule="auto"/>
-      </w:pPr>
-      <w:r>
-        <w:t>Limitations of One-Time P</w:t>
-      </w:r>
-      <w:r>
-        <w:t>ads</w:t>
-      </w:r>
-    </w:p>
-    <w:p>
-      <w:pPr>
-        <w:numPr>
-          <w:ilvl w:val="0"/>
-          <w:numId w:val="11"/>
-        </w:numPr>
-        <w:spacing w:after="200" w:line="276" w:lineRule="auto"/>
-      </w:pPr>
-      <w:r>
-        <w:t>Data Usage of Nanosatellite and Size of Pad</w:t>
-      </w:r>
-    </w:p>
-    <w:p>
-      <w:pPr>
-        <w:numPr>
-          <w:ilvl w:val="0"/>
-          <w:numId w:val="11"/>
-        </w:numPr>
-        <w:spacing w:after="200" w:line="276" w:lineRule="auto"/>
-      </w:pPr>
-      <w:r>
-        <w:t>Chapter</w:t>
-      </w:r>
-      <w:r>
-        <w:t xml:space="preserve"> Summary</w:t>
-      </w:r>
-    </w:p>
-    <w:p>
-      <w:proofErr w:type="gramStart"/>
+      <w:r>
+        <w:t>I</w:t>
+      </w:r>
       <w:r>
         <w:t>V</w:t>
       </w:r>
       <w:r>
-        <w:t xml:space="preserve"> </w:t>
-      </w:r>
-      <w:r>
-        <w:t xml:space="preserve"> </w:t>
-      </w:r>
-      <w:r>
-        <w:t>Encryption</w:t>
-      </w:r>
-      <w:proofErr w:type="gramEnd"/>
-      <w:r>
-        <w:t xml:space="preserve"> Algorithm </w:t>
-      </w:r>
-    </w:p>
-    <w:p>
-      <w:pPr>
-        <w:numPr>
-          <w:ilvl w:val="0"/>
-          <w:numId w:val="9"/>
-        </w:numPr>
-      </w:pPr>
-      <w:r>
-        <w:t>Goals of Encryption Algorithm</w:t>
-      </w:r>
-      <w:r>
-        <w:br/>
-      </w:r>
-    </w:p>
-    <w:p>
-      <w:pPr>
-        <w:numPr>
-          <w:ilvl w:val="0"/>
-          <w:numId w:val="9"/>
-        </w:numPr>
-      </w:pPr>
-      <w:r>
-        <w:t xml:space="preserve">Development of </w:t>
-      </w:r>
-      <w:r>
-        <w:t>Encryption Algorithm</w:t>
-      </w:r>
-      <w:r>
-        <w:br/>
-      </w:r>
-    </w:p>
-    <w:p>
-      <w:pPr>
-        <w:numPr>
-          <w:ilvl w:val="1"/>
-          <w:numId w:val="9"/>
-        </w:numPr>
-      </w:pPr>
-      <w:r>
-        <w:t xml:space="preserve">Platform development and description </w:t>
-      </w:r>
-      <w:r>
-        <w:br/>
-      </w:r>
-    </w:p>
-    <w:p>
-      <w:pPr>
-        <w:numPr>
-          <w:ilvl w:val="1"/>
-          <w:numId w:val="9"/>
-        </w:numPr>
-      </w:pPr>
-      <w:r>
-        <w:t>Performance over IP protocols</w:t>
-      </w:r>
-      <w:r>
-        <w:br/>
-      </w:r>
-    </w:p>
-    <w:p>
-      <w:pPr>
-        <w:numPr>
-          <w:ilvl w:val="0"/>
-          <w:numId w:val="9"/>
-        </w:numPr>
-      </w:pPr>
-      <w:r>
-        <w:t>Measuring Performance</w:t>
-      </w:r>
-      <w:r>
-        <w:br/>
-      </w:r>
-    </w:p>
-    <w:p>
-      <w:pPr>
-        <w:numPr>
-          <w:ilvl w:val="1"/>
-          <w:numId w:val="9"/>
-        </w:numPr>
-      </w:pPr>
-      <w:r>
-        <w:t xml:space="preserve">Data sizes of plaintext and </w:t>
-      </w:r>
-      <w:proofErr w:type="spellStart"/>
-      <w:r>
-        <w:t>ciphertext</w:t>
-      </w:r>
-      <w:proofErr w:type="spellEnd"/>
-      <w:r>
-        <w:t xml:space="preserve"> </w:t>
-      </w:r>
-      <w:r>
-        <w:br/>
-      </w:r>
-    </w:p>
-    <w:p>
-      <w:pPr>
-        <w:numPr>
-          <w:ilvl w:val="1"/>
-          <w:numId w:val="9"/>
-        </w:numPr>
-      </w:pPr>
-      <w:r>
-        <w:t>Processing time</w:t>
-      </w:r>
-      <w:r>
-        <w:br/>
-      </w:r>
-    </w:p>
-    <w:p>
-      <w:pPr>
-        <w:numPr>
-          <w:ilvl w:val="0"/>
-          <w:numId w:val="9"/>
-        </w:numPr>
-      </w:pPr>
-      <w:r>
-        <w:t>Chapter Summary</w:t>
-      </w:r>
-      <w:r>
-        <w:br/>
-      </w:r>
-    </w:p>
-    <w:p>
-      <w:proofErr w:type="gramStart"/>
-      <w:r>
-        <w:t>V</w:t>
-      </w:r>
-      <w:r>
-        <w:t>I</w:t>
-      </w:r>
-      <w:r>
-        <w:t xml:space="preserve">  </w:t>
-      </w:r>
-      <w:r>
-        <w:t>Measuring</w:t>
-      </w:r>
-      <w:proofErr w:type="gramEnd"/>
-      <w:r>
-        <w:t xml:space="preserve"> Robustness to Error</w:t>
-      </w:r>
-    </w:p>
-    <w:p>
-      <w:pPr>
-        <w:numPr>
-          <w:ilvl w:val="0"/>
-          <w:numId w:val="6"/>
-        </w:numPr>
-        <w:spacing w:after="200" w:line="276" w:lineRule="auto"/>
-      </w:pPr>
-      <w:r>
-        <w:t>Insertion of Data Errors</w:t>
-      </w:r>
-    </w:p>
-    <w:p>
-      <w:pPr>
-        <w:numPr>
-          <w:ilvl w:val="0"/>
-          <w:numId w:val="6"/>
-        </w:numPr>
-        <w:spacing w:after="200" w:line="276" w:lineRule="auto"/>
-      </w:pPr>
-      <w:r>
-        <w:t>Deletion of Data Errors</w:t>
-      </w:r>
-    </w:p>
-    <w:p>
-      <w:pPr>
-        <w:numPr>
-          <w:ilvl w:val="0"/>
-          <w:numId w:val="6"/>
-        </w:numPr>
-        <w:spacing w:after="200" w:line="276" w:lineRule="auto"/>
-      </w:pPr>
-      <w:r>
-        <w:t>Replacement of Data Errors</w:t>
-      </w:r>
-    </w:p>
-    <w:p>
-      <w:pPr>
-        <w:numPr>
-          <w:ilvl w:val="0"/>
-          <w:numId w:val="6"/>
-        </w:numPr>
-        <w:spacing w:after="200" w:line="276" w:lineRule="auto"/>
-      </w:pPr>
-      <w:r>
-        <w:t>Chapter Summary</w:t>
-      </w:r>
-    </w:p>
-    <w:p>
-      <w:pPr>
-        <w:spacing w:after="200" w:line="276" w:lineRule="auto"/>
-      </w:pPr>
-      <w:r>
-        <w:t>VII Mechanisms Developed to Overcome Error Propagation</w:t>
-      </w:r>
-    </w:p>
-    <w:p>
-      <w:pPr>
-        <w:numPr>
-          <w:ilvl w:val="0"/>
-          <w:numId w:val="13"/>
-        </w:numPr>
-        <w:spacing w:after="200" w:line="276" w:lineRule="auto"/>
-      </w:pPr>
-      <w:r>
-        <w:t>Insertion of Data Errors</w:t>
-      </w:r>
-    </w:p>
-    <w:p>
-      <w:pPr>
-        <w:numPr>
-          <w:ilvl w:val="0"/>
-          <w:numId w:val="13"/>
-        </w:numPr>
-        <w:spacing w:after="200" w:line="276" w:lineRule="auto"/>
-      </w:pPr>
-      <w:r>
-        <w:t>Deletion of Data Errors</w:t>
-      </w:r>
-    </w:p>
-    <w:p>
-      <w:pPr>
-        <w:numPr>
-          <w:ilvl w:val="0"/>
-          <w:numId w:val="13"/>
-        </w:numPr>
-        <w:spacing w:after="200" w:line="276" w:lineRule="auto"/>
-      </w:pPr>
-      <w:r>
-        <w:t>Replacement of Data Errors</w:t>
-      </w:r>
-    </w:p>
-    <w:p>
-      <w:pPr>
-        <w:numPr>
-          <w:ilvl w:val="0"/>
-          <w:numId w:val="13"/>
-        </w:numPr>
-        <w:spacing w:after="200" w:line="276" w:lineRule="auto"/>
-      </w:pPr>
-      <w:r>
-        <w:t>Data Loss Tolerances</w:t>
-      </w:r>
-    </w:p>
-    <w:p>
-      <w:pPr>
-        <w:numPr>
-          <w:ilvl w:val="0"/>
-          <w:numId w:val="13"/>
-        </w:numPr>
-        <w:spacing w:after="200" w:line="276" w:lineRule="auto"/>
-      </w:pPr>
-      <w:r>
-        <w:t>Chapter Summary</w:t>
-      </w:r>
-    </w:p>
-    <w:p>
-      <w:r>
-        <w:t>VIII RUDP Development and Structure</w:t>
+        <w:t xml:space="preserve"> RUDP Development and Structure</w:t>
       </w:r>
     </w:p>
     <w:p>
@@ -2407,7 +2301,6 @@
         <w:spacing w:after="200" w:line="276" w:lineRule="auto"/>
       </w:pPr>
       <w:r>
-        <w:lastRenderedPageBreak/>
         <w:t>Packet Structure</w:t>
       </w:r>
     </w:p>
@@ -2501,10 +2394,7 @@
         <w:outlineLvl w:val="0"/>
       </w:pPr>
       <w:r>
-        <w:t>VII</w:t>
-      </w:r>
-      <w:r>
-        <w:t>I</w:t>
+        <w:t>V</w:t>
       </w:r>
       <w:r>
         <w:t xml:space="preserve"> FM Band Testing Results and Analysis</w:t>
@@ -2531,7 +2421,43 @@
         <w:spacing w:after="200" w:line="276" w:lineRule="auto"/>
       </w:pPr>
       <w:r>
+        <w:t xml:space="preserve">Testing </w:t>
+      </w:r>
+    </w:p>
+    <w:p>
+      <w:pPr>
+        <w:numPr>
+          <w:ilvl w:val="1"/>
+          <w:numId w:val="16"/>
+        </w:numPr>
+        <w:spacing w:after="200" w:line="276" w:lineRule="auto"/>
+      </w:pPr>
+      <w:r>
         <w:t>Testing Environment</w:t>
+      </w:r>
+    </w:p>
+    <w:p>
+      <w:pPr>
+        <w:numPr>
+          <w:ilvl w:val="1"/>
+          <w:numId w:val="16"/>
+        </w:numPr>
+        <w:spacing w:after="200" w:line="276" w:lineRule="auto"/>
+      </w:pPr>
+      <w:r>
+        <w:t>Testing Results</w:t>
+      </w:r>
+    </w:p>
+    <w:p>
+      <w:pPr>
+        <w:numPr>
+          <w:ilvl w:val="1"/>
+          <w:numId w:val="16"/>
+        </w:numPr>
+        <w:spacing w:after="200" w:line="276" w:lineRule="auto"/>
+      </w:pPr>
+      <w:r>
+        <w:t>Extrapolation to Larger Communication Schemes</w:t>
       </w:r>
     </w:p>
     <w:p>
@@ -2543,41 +2469,18 @@
         <w:spacing w:after="200" w:line="276" w:lineRule="auto"/>
       </w:pPr>
       <w:r>
-        <w:t>Testing Results</w:t>
-      </w:r>
-    </w:p>
-    <w:p>
-      <w:pPr>
-        <w:numPr>
-          <w:ilvl w:val="0"/>
-          <w:numId w:val="16"/>
-        </w:numPr>
-        <w:spacing w:after="200" w:line="276" w:lineRule="auto"/>
-      </w:pPr>
-      <w:r>
-        <w:t>Extrapolation to Larger Communication Schemes</w:t>
-      </w:r>
-    </w:p>
-    <w:p>
-      <w:pPr>
-        <w:numPr>
-          <w:ilvl w:val="0"/>
-          <w:numId w:val="16"/>
-        </w:numPr>
-        <w:spacing w:after="200" w:line="276" w:lineRule="auto"/>
-      </w:pPr>
-      <w:r>
         <w:t>Chapter Summary</w:t>
       </w:r>
     </w:p>
     <w:p>
-      <w:proofErr w:type="gramStart"/>
-      <w:r>
-        <w:t>IX  Feasibility</w:t>
-      </w:r>
-      <w:proofErr w:type="gramEnd"/>
-      <w:r>
-        <w:t xml:space="preserve"> Study</w:t>
+      <w:r>
+        <w:t>VI</w:t>
+      </w:r>
+      <w:r>
+        <w:t xml:space="preserve">  </w:t>
+      </w:r>
+      <w:r>
+        <w:t>Results and Analysis</w:t>
       </w:r>
     </w:p>
     <w:p>
@@ -2694,6 +2597,7 @@
         <w:spacing w:after="200" w:line="276" w:lineRule="auto"/>
       </w:pPr>
       <w:r>
+        <w:lastRenderedPageBreak/>
         <w:t>Analysis and comparison</w:t>
       </w:r>
     </w:p>
@@ -2718,7 +2622,6 @@
         <w:spacing w:after="200" w:line="276" w:lineRule="auto"/>
       </w:pPr>
       <w:r>
-        <w:lastRenderedPageBreak/>
         <w:t>Strength of encryption mechanism</w:t>
       </w:r>
     </w:p>
@@ -2748,7 +2651,10 @@
     </w:p>
     <w:p>
       <w:r>
-        <w:t xml:space="preserve">X  </w:t>
+        <w:t>VII</w:t>
+      </w:r>
+      <w:r>
+        <w:t xml:space="preserve">  </w:t>
       </w:r>
       <w:r>
         <w:t xml:space="preserve"> Conclusions and Recommendations</w:t>
@@ -2857,6 +2763,12 @@
                 <w:b/>
               </w:rPr>
               <w:t>Thesis Stage</w:t>
+            </w:r>
+            <w:r>
+              <w:rPr>
+                <w:b/>
+              </w:rPr>
+              <w:t xml:space="preserve"> (Corresponding Methodology Stage)</w:t>
             </w:r>
           </w:p>
         </w:tc>
@@ -2905,6 +2817,9 @@
             <w:r>
               <w:t>Literature review</w:t>
             </w:r>
+            <w:r>
+              <w:t xml:space="preserve"> (1)</w:t>
+            </w:r>
           </w:p>
         </w:tc>
         <w:tc>
@@ -2921,11 +2836,9 @@
               <w:pStyle w:val="NoSpacing"/>
               <w:jc w:val="center"/>
             </w:pPr>
-            <w:proofErr w:type="spellStart"/>
             <w:r>
               <w:t>Mid April</w:t>
             </w:r>
-            <w:proofErr w:type="spellEnd"/>
             <w:r>
               <w:t xml:space="preserve"> 2017</w:t>
             </w:r>
@@ -2947,15 +2860,10 @@
               <w:pStyle w:val="NoSpacing"/>
             </w:pPr>
             <w:r>
-              <w:t xml:space="preserve">Development of prototype encryption algorithm and robustness to error </w:t>
+              <w:t>Development of prototype encryption algorithm and robustness to error measurments completed</w:t>
             </w:r>
-            <w:proofErr w:type="spellStart"/>
             <w:r>
-              <w:t>measurments</w:t>
-            </w:r>
-            <w:proofErr w:type="spellEnd"/>
-            <w:r>
-              <w:t xml:space="preserve"> completed</w:t>
+              <w:t xml:space="preserve"> (2.a-b)</w:t>
             </w:r>
           </w:p>
         </w:tc>
@@ -2970,11 +2878,9 @@
               <w:pStyle w:val="NoSpacing"/>
               <w:jc w:val="center"/>
             </w:pPr>
-            <w:proofErr w:type="spellStart"/>
             <w:r>
               <w:t>Mid April</w:t>
             </w:r>
-            <w:proofErr w:type="spellEnd"/>
             <w:r>
               <w:t xml:space="preserve"> 2017</w:t>
             </w:r>
@@ -2995,16 +2901,14 @@
             <w:pPr>
               <w:pStyle w:val="NoSpacing"/>
             </w:pPr>
-            <w:proofErr w:type="spellStart"/>
             <w:r>
-              <w:t>Protoype</w:t>
-            </w:r>
-            <w:proofErr w:type="spellEnd"/>
-            <w:r>
-              <w:t xml:space="preserve"> is updated to account for error</w:t>
+              <w:t>Protoype is updated to account for error</w:t>
             </w:r>
             <w:r>
               <w:t>, RUDP development completed</w:t>
+            </w:r>
+            <w:r>
+              <w:t xml:space="preserve"> (2.c-d, 3.a-c)</w:t>
             </w:r>
           </w:p>
         </w:tc>
@@ -3045,6 +2949,9 @@
             <w:r>
               <w:t>FM Band Testing Complete</w:t>
             </w:r>
+            <w:r>
+              <w:t xml:space="preserve"> (3.d)</w:t>
+            </w:r>
           </w:p>
         </w:tc>
         <w:tc>
@@ -3084,6 +2991,9 @@
             <w:r>
               <w:t>Data analysis completed</w:t>
             </w:r>
+            <w:r>
+              <w:t xml:space="preserve"> (4.a-d)</w:t>
+            </w:r>
           </w:p>
         </w:tc>
         <w:tc>
@@ -3119,6 +3029,9 @@
             </w:pPr>
             <w:r>
               <w:t xml:space="preserve">Draft thesis to advisor(s): </w:t>
+            </w:r>
+            <w:r>
+              <w:t>(5)</w:t>
             </w:r>
             <w:r>
               <w:tab/>
@@ -3224,14 +3137,14 @@
         <w:t>cation capabilities are limited</w:t>
       </w:r>
       <w:r>
-        <w:t xml:space="preserve"> and amateur radio frequencies are largely used to send and receive both control and experiment data. The disadvantage of these frequencies is the large availability of potential listeners with access to equipment capable of listening to the broadcasts</w:t>
-      </w:r>
-      <w:r>
-        <w:t xml:space="preserve">, sending malicious logic and data to the </w:t>
+        <w:t xml:space="preserve"> and amateur radio frequencies are largely used to send and receive both control and experiment data. The disadvantage </w:t>
       </w:r>
       <w:r>
         <w:lastRenderedPageBreak/>
-        <w:t>satellites</w:t>
+        <w:t>of these frequencies is the large availability of potential listeners with access to equipment capable of listening to the broadcasts</w:t>
+      </w:r>
+      <w:r>
+        <w:t>, sending malicious logic and data to the satellites</w:t>
       </w:r>
       <w:r>
         <w:t xml:space="preserve">, and the limited bandwidth and processing power of these satellites that are being built with commercial, lightweight, off the shelf components. </w:t>
@@ -3324,66 +3237,26 @@
       </w:pPr>
     </w:p>
     <w:p>
-      <w:proofErr w:type="spellStart"/>
-      <w:r>
-        <w:t>Venturini</w:t>
-      </w:r>
-      <w:proofErr w:type="spellEnd"/>
-      <w:r>
-        <w:t xml:space="preserve">, C., </w:t>
-      </w:r>
-      <w:proofErr w:type="spellStart"/>
-      <w:r>
-        <w:t>McVittie</w:t>
-      </w:r>
-      <w:proofErr w:type="spellEnd"/>
-      <w:r>
-        <w:t xml:space="preserve">, T. (2014). </w:t>
+      <w:r>
+        <w:t xml:space="preserve">Venturini, C., McVittie, T. (2014). </w:t>
       </w:r>
       <w:r>
         <w:rPr>
           <w:i/>
         </w:rPr>
-        <w:t xml:space="preserve">Current and Future Ground Systems for </w:t>
-      </w:r>
-      <w:proofErr w:type="spellStart"/>
-      <w:r>
-        <w:rPr>
-          <w:i/>
-        </w:rPr>
-        <w:t>CubeSats</w:t>
-      </w:r>
-      <w:proofErr w:type="spellEnd"/>
-      <w:r>
-        <w:rPr>
-          <w:i/>
-        </w:rPr>
-        <w:t xml:space="preserve"> Working Group</w:t>
+        <w:t>Current and Future Ground Systems for CubeSats Working Group</w:t>
       </w:r>
       <w:r>
         <w:t xml:space="preserve">, </w:t>
       </w:r>
       <w:r>
-        <w:t>Ground Systems Architecture Workshop 2014 Session 11C, NASA JPL-</w:t>
-      </w:r>
-      <w:proofErr w:type="spellStart"/>
-      <w:r>
-        <w:t>CalTech</w:t>
-      </w:r>
-      <w:proofErr w:type="spellEnd"/>
-      <w:r>
-        <w:t>, Web 2017.</w:t>
+        <w:t>Ground Systems Architecture Workshop 2014 Session 11C, NASA JPL-CalTech, Web 2017.</w:t>
       </w:r>
     </w:p>
     <w:p/>
     <w:p>
-      <w:proofErr w:type="spellStart"/>
-      <w:r>
-        <w:t>Insik</w:t>
-      </w:r>
-      <w:proofErr w:type="spellEnd"/>
-      <w:r>
-        <w:t xml:space="preserve">, J., Kwon, </w:t>
+      <w:r>
+        <w:t xml:space="preserve">Insik, J., Kwon, </w:t>
       </w:r>
       <w:r>
         <w:t>K., Cho, D., Lee, S., Chung, H. (2016).</w:t>
@@ -3398,34 +3271,18 @@
         <w:t>Construction of University Ground Station Using S-Band for CubeSat</w:t>
       </w:r>
       <w:r>
-        <w:t xml:space="preserve">, </w:t>
-      </w:r>
-      <w:proofErr w:type="spellStart"/>
-      <w:r>
-        <w:t>SpaceOps</w:t>
-      </w:r>
-      <w:proofErr w:type="spellEnd"/>
-      <w:r>
-        <w:t xml:space="preserve"> 2016 Conference, </w:t>
-      </w:r>
-      <w:proofErr w:type="spellStart"/>
-      <w:r>
-        <w:t>Republik</w:t>
-      </w:r>
-      <w:proofErr w:type="spellEnd"/>
-      <w:r>
-        <w:t xml:space="preserve"> of Korea Air Force Academy, Web 2017</w:t>
-      </w:r>
+        <w:t>, SpaceOps 2016 Conference, Republik of Korea Air Force Academy, Web 2017</w:t>
+      </w:r>
+      <w:r>
+        <w:t>.</w:t>
+      </w:r>
+      <w:bookmarkStart w:id="0" w:name="_GoBack"/>
+      <w:bookmarkEnd w:id="0"/>
     </w:p>
     <w:p/>
     <w:p>
-      <w:proofErr w:type="spellStart"/>
-      <w:r>
-        <w:t>Klofas</w:t>
-      </w:r>
-      <w:proofErr w:type="spellEnd"/>
-      <w:r>
-        <w:t xml:space="preserve">, B., Anderson, J., Leveque, K. (2008) </w:t>
+      <w:r>
+        <w:t xml:space="preserve">Klofas, B., Anderson, J., Leveque, K. (2008) </w:t>
       </w:r>
       <w:r>
         <w:rPr>
@@ -3446,27 +3303,100 @@
         <w:rPr>
           <w:i/>
         </w:rPr>
-        <w:t xml:space="preserve">High Data Rate Radio Transmitter </w:t>
-      </w:r>
-      <w:proofErr w:type="gramStart"/>
+        <w:t>High Data Rate Radio Transmitter For Cube Satellites</w:t>
+      </w:r>
+      <w:r>
+        <w:t>, Master’s Thesis, Utah State University, Web 2107.</w:t>
+      </w:r>
+    </w:p>
+    <w:p/>
+    <w:p>
+      <w:pPr>
+        <w:widowControl w:val="0"/>
+        <w:autoSpaceDE w:val="0"/>
+        <w:autoSpaceDN w:val="0"/>
+        <w:adjustRightInd w:val="0"/>
+        <w:spacing w:after="240" w:line="320" w:lineRule="atLeast"/>
+        <w:rPr>
+          <w:color w:val="000000"/>
+        </w:rPr>
+      </w:pPr>
+      <w:r>
+        <w:lastRenderedPageBreak/>
+        <w:t xml:space="preserve">Challa, N., Bhat, G., Mcnair, J. (2012) </w:t>
+      </w:r>
       <w:r>
         <w:rPr>
           <w:i/>
         </w:rPr>
-        <w:t>For</w:t>
-      </w:r>
-      <w:proofErr w:type="gramEnd"/>
+        <w:t xml:space="preserve">CubeSec and GndSec: a lightweight security solution for CubeSat </w:t>
+      </w:r>
       <w:r>
         <w:rPr>
           <w:i/>
         </w:rPr>
-        <w:t xml:space="preserve"> Cube Satellites</w:t>
-      </w:r>
-      <w:r>
-        <w:t>, Master’s Thesis, Utah State University, Web 2107.</w:t>
-      </w:r>
-    </w:p>
-    <w:p/>
+        <w:t>communications</w:t>
+      </w:r>
+      <w:r>
+        <w:t xml:space="preserve">, </w:t>
+      </w:r>
+      <w:r>
+        <w:rPr>
+          <w:color w:val="000000"/>
+        </w:rPr>
+        <w:t>26</w:t>
+      </w:r>
+      <w:r>
+        <w:rPr>
+          <w:color w:val="000000"/>
+          <w:position w:val="10"/>
+        </w:rPr>
+        <w:t xml:space="preserve">th </w:t>
+      </w:r>
+      <w:r>
+        <w:rPr>
+          <w:color w:val="000000"/>
+        </w:rPr>
+        <w:t>Annual AIAA/USU Conference on Small Satellites</w:t>
+      </w:r>
+      <w:r>
+        <w:rPr>
+          <w:color w:val="000000"/>
+        </w:rPr>
+        <w:t>, University of Florida, Web 2017.</w:t>
+      </w:r>
+    </w:p>
+    <w:p>
+      <w:pPr>
+        <w:widowControl w:val="0"/>
+        <w:autoSpaceDE w:val="0"/>
+        <w:autoSpaceDN w:val="0"/>
+        <w:adjustRightInd w:val="0"/>
+        <w:spacing w:after="240" w:line="320" w:lineRule="atLeast"/>
+        <w:rPr>
+          <w:color w:val="000000"/>
+        </w:rPr>
+      </w:pPr>
+      <w:r>
+        <w:rPr>
+          <w:color w:val="000000"/>
+        </w:rPr>
+        <w:t xml:space="preserve">Swartwout, M. (2013). </w:t>
+      </w:r>
+      <w:r>
+        <w:rPr>
+          <w:i/>
+          <w:color w:val="000000"/>
+        </w:rPr>
+        <w:t>The First One Hundred CubeSats: A Statistical Look,</w:t>
+      </w:r>
+      <w:r>
+        <w:rPr>
+          <w:color w:val="000000"/>
+        </w:rPr>
+        <w:t xml:space="preserve"> Journal of Small Satellites, Vol. 2, No.2, pp. 213-233, Web 2017.</w:t>
+      </w:r>
+    </w:p>
     <w:p>
       <w:pPr>
         <w:widowControl w:val="0"/>
@@ -3479,100 +3409,6 @@
           <w:color w:val="000000"/>
         </w:rPr>
       </w:pPr>
-      <w:proofErr w:type="spellStart"/>
-      <w:r>
-        <w:t>Challa</w:t>
-      </w:r>
-      <w:proofErr w:type="spellEnd"/>
-      <w:r>
-        <w:t xml:space="preserve">, N., Bhat, G., </w:t>
-      </w:r>
-      <w:proofErr w:type="spellStart"/>
-      <w:r>
-        <w:t>Mcnair</w:t>
-      </w:r>
-      <w:proofErr w:type="spellEnd"/>
-      <w:r>
-        <w:t xml:space="preserve">, J. (2012) </w:t>
-      </w:r>
-      <w:proofErr w:type="spellStart"/>
-      <w:r>
-        <w:rPr>
-          <w:i/>
-        </w:rPr>
-        <w:t>CubeSec</w:t>
-      </w:r>
-      <w:proofErr w:type="spellEnd"/>
-      <w:r>
-        <w:rPr>
-          <w:i/>
-        </w:rPr>
-        <w:t xml:space="preserve"> and </w:t>
-      </w:r>
-      <w:proofErr w:type="spellStart"/>
-      <w:r>
-        <w:rPr>
-          <w:i/>
-        </w:rPr>
-        <w:t>GndSec</w:t>
-      </w:r>
-      <w:proofErr w:type="spellEnd"/>
-      <w:r>
-        <w:rPr>
-          <w:i/>
-        </w:rPr>
-        <w:t xml:space="preserve">: a lightweight security solution for CubeSat </w:t>
-      </w:r>
-      <w:r>
-        <w:rPr>
-          <w:i/>
-        </w:rPr>
-        <w:t>communications</w:t>
-      </w:r>
-      <w:r>
-        <w:t xml:space="preserve">, </w:t>
-      </w:r>
-      <w:r>
-        <w:rPr>
-          <w:color w:val="000000"/>
-        </w:rPr>
-        <w:t>26</w:t>
-      </w:r>
-      <w:proofErr w:type="spellStart"/>
-      <w:r>
-        <w:rPr>
-          <w:color w:val="000000"/>
-          <w:position w:val="10"/>
-        </w:rPr>
-        <w:t>th</w:t>
-      </w:r>
-      <w:proofErr w:type="spellEnd"/>
-      <w:r>
-        <w:rPr>
-          <w:color w:val="000000"/>
-          <w:position w:val="10"/>
-        </w:rPr>
-        <w:t xml:space="preserve"> </w:t>
-      </w:r>
-      <w:r>
-        <w:rPr>
-          <w:color w:val="000000"/>
-        </w:rPr>
-        <w:t xml:space="preserve">Annual AIAA/USU Conference on Small </w:t>
-      </w:r>
-      <w:r>
-        <w:rPr>
-          <w:color w:val="000000"/>
-        </w:rPr>
-        <w:lastRenderedPageBreak/>
-        <w:t>Satellites</w:t>
-      </w:r>
-      <w:r>
-        <w:rPr>
-          <w:color w:val="000000"/>
-        </w:rPr>
-        <w:t>, University of Florida, Web 2017.</w:t>
-      </w:r>
     </w:p>
     <w:p/>
     <w:p/>
@@ -3586,35 +3422,8 @@
 </w:document>
 </file>
 
-<file path=word/comments.xml><?xml version="1.0" encoding="utf-8"?>
-<w:comments xmlns:wpc="http://schemas.microsoft.com/office/word/2010/wordprocessingCanvas" xmlns:mo="http://schemas.microsoft.com/office/mac/office/2008/main" xmlns:mc="http://schemas.openxmlformats.org/markup-compatibility/2006" xmlns:mv="urn:schemas-microsoft-com:mac:vml" xmlns:o="urn:schemas-microsoft-com:office:office" xmlns:r="http://schemas.openxmlformats.org/officeDocument/2006/relationships" xmlns:m="http://schemas.openxmlformats.org/officeDocument/2006/math" xmlns:v="urn:schemas-microsoft-com:vml" xmlns:wp14="http://schemas.microsoft.com/office/word/2010/wordprocessingDrawing" xmlns:wp="http://schemas.openxmlformats.org/drawingml/2006/wordprocessingDrawing" xmlns:w10="urn:schemas-microsoft-com:office:word" xmlns:w="http://schemas.openxmlformats.org/wordprocessingml/2006/main" xmlns:w14="http://schemas.microsoft.com/office/word/2010/wordml" xmlns:w15="http://schemas.microsoft.com/office/word/2012/wordml" xmlns:wpg="http://schemas.microsoft.com/office/word/2010/wordprocessingGroup" xmlns:wpi="http://schemas.microsoft.com/office/word/2010/wordprocessingInk" xmlns:wne="http://schemas.microsoft.com/office/word/2006/wordml" xmlns:wps="http://schemas.microsoft.com/office/word/2010/wordprocessingShape" mc:Ignorable="w14 w15 wp14">
-  <w:comment w:id="10" w:author="Microsoft Office User" w:date="2017-04-10T14:18:00Z" w:initials="Office">
-    <w:p>
-      <w:pPr>
-        <w:pStyle w:val="CommentText"/>
-      </w:pPr>
-      <w:r>
-        <w:rPr>
-          <w:rStyle w:val="CommentReference"/>
-        </w:rPr>
-        <w:annotationRef/>
-      </w:r>
-      <w:r>
-        <w:t>Recommend you move this whole paragraph to SCOPE</w:t>
-      </w:r>
-    </w:p>
-  </w:comment>
-</w:comments>
-</file>
-
-<file path=word/commentsExtended.xml><?xml version="1.0" encoding="utf-8"?>
-<w15:commentsEx xmlns:wpc="http://schemas.microsoft.com/office/word/2010/wordprocessingCanvas" xmlns:mo="http://schemas.microsoft.com/office/mac/office/2008/main" xmlns:mc="http://schemas.openxmlformats.org/markup-compatibility/2006" xmlns:mv="urn:schemas-microsoft-com:mac:vml" xmlns:o="urn:schemas-microsoft-com:office:office" xmlns:r="http://schemas.openxmlformats.org/officeDocument/2006/relationships" xmlns:m="http://schemas.openxmlformats.org/officeDocument/2006/math" xmlns:v="urn:schemas-microsoft-com:vml" xmlns:wp14="http://schemas.microsoft.com/office/word/2010/wordprocessingDrawing" xmlns:wp="http://schemas.openxmlformats.org/drawingml/2006/wordprocessingDrawing" xmlns:w10="urn:schemas-microsoft-com:office:word" xmlns:w="http://schemas.openxmlformats.org/wordprocessingml/2006/main" xmlns:w14="http://schemas.microsoft.com/office/word/2010/wordml" xmlns:w15="http://schemas.microsoft.com/office/word/2012/wordml" xmlns:wpg="http://schemas.microsoft.com/office/word/2010/wordprocessingGroup" xmlns:wpi="http://schemas.microsoft.com/office/word/2010/wordprocessingInk" xmlns:wne="http://schemas.microsoft.com/office/word/2006/wordml" xmlns:wps="http://schemas.microsoft.com/office/word/2010/wordprocessingShape" mc:Ignorable="w14 w15 wp14">
-  <w15:commentEx w15:paraId="50A89B6B" w15:done="0"/>
-</w15:commentsEx>
-</file>
-
 <file path=word/endnotes.xml><?xml version="1.0" encoding="utf-8"?>
-<w:endnotes xmlns:wpc="http://schemas.microsoft.com/office/word/2010/wordprocessingCanvas" xmlns:mo="http://schemas.microsoft.com/office/mac/office/2008/main" xmlns:mc="http://schemas.openxmlformats.org/markup-compatibility/2006" xmlns:mv="urn:schemas-microsoft-com:mac:vml" xmlns:o="urn:schemas-microsoft-com:office:office" xmlns:r="http://schemas.openxmlformats.org/officeDocument/2006/relationships" xmlns:m="http://schemas.openxmlformats.org/officeDocument/2006/math" xmlns:v="urn:schemas-microsoft-com:vml" xmlns:wp14="http://schemas.microsoft.com/office/word/2010/wordprocessingDrawing" xmlns:wp="http://schemas.openxmlformats.org/drawingml/2006/wordprocessingDrawing" xmlns:w10="urn:schemas-microsoft-com:office:word" xmlns:w="http://schemas.openxmlformats.org/wordprocessingml/2006/main" xmlns:w14="http://schemas.microsoft.com/office/word/2010/wordml" xmlns:w15="http://schemas.microsoft.com/office/word/2012/wordml" xmlns:wpg="http://schemas.microsoft.com/office/word/2010/wordprocessingGroup" xmlns:wpi="http://schemas.microsoft.com/office/word/2010/wordprocessingInk" xmlns:wne="http://schemas.microsoft.com/office/word/2006/wordml" xmlns:wps="http://schemas.microsoft.com/office/word/2010/wordprocessingShape" mc:Ignorable="w14 w15 wp14">
+<w:endnotes xmlns:wpc="http://schemas.microsoft.com/office/word/2010/wordprocessingCanvas" xmlns:cx="http://schemas.microsoft.com/office/drawing/2014/chartex" xmlns:mc="http://schemas.openxmlformats.org/markup-compatibility/2006" xmlns:o="urn:schemas-microsoft-com:office:office" xmlns:r="http://schemas.openxmlformats.org/officeDocument/2006/relationships" xmlns:m="http://schemas.openxmlformats.org/officeDocument/2006/math" xmlns:v="urn:schemas-microsoft-com:vml" xmlns:wp14="http://schemas.microsoft.com/office/word/2010/wordprocessingDrawing" xmlns:wp="http://schemas.openxmlformats.org/drawingml/2006/wordprocessingDrawing" xmlns:w10="urn:schemas-microsoft-com:office:word" xmlns:w="http://schemas.openxmlformats.org/wordprocessingml/2006/main" xmlns:w14="http://schemas.microsoft.com/office/word/2010/wordml" xmlns:w15="http://schemas.microsoft.com/office/word/2012/wordml" xmlns:w16se="http://schemas.microsoft.com/office/word/2015/wordml/symex" xmlns:wpg="http://schemas.microsoft.com/office/word/2010/wordprocessingGroup" xmlns:wpi="http://schemas.microsoft.com/office/word/2010/wordprocessingInk" xmlns:wne="http://schemas.microsoft.com/office/word/2006/wordml" xmlns:wps="http://schemas.microsoft.com/office/word/2010/wordprocessingShape" mc:Ignorable="w14 w15 w16se wp14">
   <w:endnote w:type="separator" w:id="-1">
     <w:p>
       <w:r>
@@ -3633,7 +3442,7 @@
 </file>
 
 <file path=word/footnotes.xml><?xml version="1.0" encoding="utf-8"?>
-<w:footnotes xmlns:wpc="http://schemas.microsoft.com/office/word/2010/wordprocessingCanvas" xmlns:mo="http://schemas.microsoft.com/office/mac/office/2008/main" xmlns:mc="http://schemas.openxmlformats.org/markup-compatibility/2006" xmlns:mv="urn:schemas-microsoft-com:mac:vml" xmlns:o="urn:schemas-microsoft-com:office:office" xmlns:r="http://schemas.openxmlformats.org/officeDocument/2006/relationships" xmlns:m="http://schemas.openxmlformats.org/officeDocument/2006/math" xmlns:v="urn:schemas-microsoft-com:vml" xmlns:wp14="http://schemas.microsoft.com/office/word/2010/wordprocessingDrawing" xmlns:wp="http://schemas.openxmlformats.org/drawingml/2006/wordprocessingDrawing" xmlns:w10="urn:schemas-microsoft-com:office:word" xmlns:w="http://schemas.openxmlformats.org/wordprocessingml/2006/main" xmlns:w14="http://schemas.microsoft.com/office/word/2010/wordml" xmlns:w15="http://schemas.microsoft.com/office/word/2012/wordml" xmlns:wpg="http://schemas.microsoft.com/office/word/2010/wordprocessingGroup" xmlns:wpi="http://schemas.microsoft.com/office/word/2010/wordprocessingInk" xmlns:wne="http://schemas.microsoft.com/office/word/2006/wordml" xmlns:wps="http://schemas.microsoft.com/office/word/2010/wordprocessingShape" mc:Ignorable="w14 w15 wp14">
+<w:footnotes xmlns:wpc="http://schemas.microsoft.com/office/word/2010/wordprocessingCanvas" xmlns:cx="http://schemas.microsoft.com/office/drawing/2014/chartex" xmlns:mc="http://schemas.openxmlformats.org/markup-compatibility/2006" xmlns:o="urn:schemas-microsoft-com:office:office" xmlns:r="http://schemas.openxmlformats.org/officeDocument/2006/relationships" xmlns:m="http://schemas.openxmlformats.org/officeDocument/2006/math" xmlns:v="urn:schemas-microsoft-com:vml" xmlns:wp14="http://schemas.microsoft.com/office/word/2010/wordprocessingDrawing" xmlns:wp="http://schemas.openxmlformats.org/drawingml/2006/wordprocessingDrawing" xmlns:w10="urn:schemas-microsoft-com:office:word" xmlns:w="http://schemas.openxmlformats.org/wordprocessingml/2006/main" xmlns:w14="http://schemas.microsoft.com/office/word/2010/wordml" xmlns:w15="http://schemas.microsoft.com/office/word/2012/wordml" xmlns:w16se="http://schemas.microsoft.com/office/word/2015/wordml/symex" xmlns:wpg="http://schemas.microsoft.com/office/word/2010/wordprocessingGroup" xmlns:wpi="http://schemas.microsoft.com/office/word/2010/wordprocessingInk" xmlns:wne="http://schemas.microsoft.com/office/word/2006/wordml" xmlns:wps="http://schemas.microsoft.com/office/word/2010/wordprocessingShape" mc:Ignorable="w14 w15 w16se wp14">
   <w:footnote w:type="separator" w:id="-1">
     <w:p>
       <w:r>
@@ -3675,8 +3484,8 @@
 </file>
 
 <file path=word/numbering.xml><?xml version="1.0" encoding="utf-8"?>
-<w:numbering xmlns:wpc="http://schemas.microsoft.com/office/word/2010/wordprocessingCanvas" xmlns:mo="http://schemas.microsoft.com/office/mac/office/2008/main" xmlns:mc="http://schemas.openxmlformats.org/markup-compatibility/2006" xmlns:mv="urn:schemas-microsoft-com:mac:vml" xmlns:o="urn:schemas-microsoft-com:office:office" xmlns:r="http://schemas.openxmlformats.org/officeDocument/2006/relationships" xmlns:m="http://schemas.openxmlformats.org/officeDocument/2006/math" xmlns:v="urn:schemas-microsoft-com:vml" xmlns:wp14="http://schemas.microsoft.com/office/word/2010/wordprocessingDrawing" xmlns:wp="http://schemas.openxmlformats.org/drawingml/2006/wordprocessingDrawing" xmlns:w10="urn:schemas-microsoft-com:office:word" xmlns:w="http://schemas.openxmlformats.org/wordprocessingml/2006/main" xmlns:w14="http://schemas.microsoft.com/office/word/2010/wordml" xmlns:w15="http://schemas.microsoft.com/office/word/2012/wordml" xmlns:wpg="http://schemas.microsoft.com/office/word/2010/wordprocessingGroup" xmlns:wpi="http://schemas.microsoft.com/office/word/2010/wordprocessingInk" xmlns:wne="http://schemas.microsoft.com/office/word/2006/wordml" xmlns:wps="http://schemas.microsoft.com/office/word/2010/wordprocessingShape" mc:Ignorable="w14 w15 wp14">
-  <w:abstractNum w:abstractNumId="0">
+<w:numbering xmlns:wpc="http://schemas.microsoft.com/office/word/2010/wordprocessingCanvas" xmlns:cx="http://schemas.microsoft.com/office/drawing/2014/chartex" xmlns:mc="http://schemas.openxmlformats.org/markup-compatibility/2006" xmlns:o="urn:schemas-microsoft-com:office:office" xmlns:r="http://schemas.openxmlformats.org/officeDocument/2006/relationships" xmlns:m="http://schemas.openxmlformats.org/officeDocument/2006/math" xmlns:v="urn:schemas-microsoft-com:vml" xmlns:wp14="http://schemas.microsoft.com/office/word/2010/wordprocessingDrawing" xmlns:wp="http://schemas.openxmlformats.org/drawingml/2006/wordprocessingDrawing" xmlns:w10="urn:schemas-microsoft-com:office:word" xmlns:w="http://schemas.openxmlformats.org/wordprocessingml/2006/main" xmlns:w14="http://schemas.microsoft.com/office/word/2010/wordml" xmlns:w15="http://schemas.microsoft.com/office/word/2012/wordml" xmlns:w16se="http://schemas.microsoft.com/office/word/2015/wordml/symex" xmlns:wpg="http://schemas.microsoft.com/office/word/2010/wordprocessingGroup" xmlns:wpi="http://schemas.microsoft.com/office/word/2010/wordprocessingInk" xmlns:wne="http://schemas.microsoft.com/office/word/2006/wordml" xmlns:wps="http://schemas.microsoft.com/office/word/2010/wordprocessingShape" mc:Ignorable="w14 w15 w16se wp14">
+  <w:abstractNum w:abstractNumId="0" w15:restartNumberingAfterBreak="0">
     <w:nsid w:val="096513E8"/>
     <w:multiLevelType w:val="hybridMultilevel"/>
     <w:tmpl w:val="B0F4FA90"/>
@@ -3765,7 +3574,7 @@
       </w:pPr>
     </w:lvl>
   </w:abstractNum>
-  <w:abstractNum w:abstractNumId="1">
+  <w:abstractNum w:abstractNumId="1" w15:restartNumberingAfterBreak="0">
     <w:nsid w:val="1AA13FEA"/>
     <w:multiLevelType w:val="hybridMultilevel"/>
     <w:tmpl w:val="B0F4FA90"/>
@@ -3854,7 +3663,7 @@
       </w:pPr>
     </w:lvl>
   </w:abstractNum>
-  <w:abstractNum w:abstractNumId="2">
+  <w:abstractNum w:abstractNumId="2" w15:restartNumberingAfterBreak="0">
     <w:nsid w:val="21305B40"/>
     <w:multiLevelType w:val="hybridMultilevel"/>
     <w:tmpl w:val="1F3A5BBE"/>
@@ -3943,7 +3752,120 @@
       </w:pPr>
     </w:lvl>
   </w:abstractNum>
-  <w:abstractNum w:abstractNumId="3">
+  <w:abstractNum w:abstractNumId="3" w15:restartNumberingAfterBreak="0">
+    <w:nsid w:val="2317721E"/>
+    <w:multiLevelType w:val="hybridMultilevel"/>
+    <w:tmpl w:val="6068D792"/>
+    <w:lvl w:ilvl="0" w:tplc="04090001">
+      <w:start w:val="1"/>
+      <w:numFmt w:val="bullet"/>
+      <w:lvlText w:val=""/>
+      <w:lvlJc w:val="left"/>
+      <w:pPr>
+        <w:ind w:left="1080" w:hanging="360"/>
+      </w:pPr>
+      <w:rPr>
+        <w:rFonts w:ascii="Symbol" w:hAnsi="Symbol" w:hint="default"/>
+      </w:rPr>
+    </w:lvl>
+    <w:lvl w:ilvl="1" w:tplc="04090003" w:tentative="1">
+      <w:start w:val="1"/>
+      <w:numFmt w:val="bullet"/>
+      <w:lvlText w:val="o"/>
+      <w:lvlJc w:val="left"/>
+      <w:pPr>
+        <w:ind w:left="1800" w:hanging="360"/>
+      </w:pPr>
+      <w:rPr>
+        <w:rFonts w:ascii="Courier New" w:hAnsi="Courier New" w:cs="Courier New" w:hint="default"/>
+      </w:rPr>
+    </w:lvl>
+    <w:lvl w:ilvl="2" w:tplc="04090005" w:tentative="1">
+      <w:start w:val="1"/>
+      <w:numFmt w:val="bullet"/>
+      <w:lvlText w:val=""/>
+      <w:lvlJc w:val="left"/>
+      <w:pPr>
+        <w:ind w:left="2520" w:hanging="360"/>
+      </w:pPr>
+      <w:rPr>
+        <w:rFonts w:ascii="Wingdings" w:hAnsi="Wingdings" w:hint="default"/>
+      </w:rPr>
+    </w:lvl>
+    <w:lvl w:ilvl="3" w:tplc="04090001" w:tentative="1">
+      <w:start w:val="1"/>
+      <w:numFmt w:val="bullet"/>
+      <w:lvlText w:val=""/>
+      <w:lvlJc w:val="left"/>
+      <w:pPr>
+        <w:ind w:left="3240" w:hanging="360"/>
+      </w:pPr>
+      <w:rPr>
+        <w:rFonts w:ascii="Symbol" w:hAnsi="Symbol" w:hint="default"/>
+      </w:rPr>
+    </w:lvl>
+    <w:lvl w:ilvl="4" w:tplc="04090003" w:tentative="1">
+      <w:start w:val="1"/>
+      <w:numFmt w:val="bullet"/>
+      <w:lvlText w:val="o"/>
+      <w:lvlJc w:val="left"/>
+      <w:pPr>
+        <w:ind w:left="3960" w:hanging="360"/>
+      </w:pPr>
+      <w:rPr>
+        <w:rFonts w:ascii="Courier New" w:hAnsi="Courier New" w:cs="Courier New" w:hint="default"/>
+      </w:rPr>
+    </w:lvl>
+    <w:lvl w:ilvl="5" w:tplc="04090005" w:tentative="1">
+      <w:start w:val="1"/>
+      <w:numFmt w:val="bullet"/>
+      <w:lvlText w:val=""/>
+      <w:lvlJc w:val="left"/>
+      <w:pPr>
+        <w:ind w:left="4680" w:hanging="360"/>
+      </w:pPr>
+      <w:rPr>
+        <w:rFonts w:ascii="Wingdings" w:hAnsi="Wingdings" w:hint="default"/>
+      </w:rPr>
+    </w:lvl>
+    <w:lvl w:ilvl="6" w:tplc="04090001" w:tentative="1">
+      <w:start w:val="1"/>
+      <w:numFmt w:val="bullet"/>
+      <w:lvlText w:val=""/>
+      <w:lvlJc w:val="left"/>
+      <w:pPr>
+        <w:ind w:left="5400" w:hanging="360"/>
+      </w:pPr>
+      <w:rPr>
+        <w:rFonts w:ascii="Symbol" w:hAnsi="Symbol" w:hint="default"/>
+      </w:rPr>
+    </w:lvl>
+    <w:lvl w:ilvl="7" w:tplc="04090003" w:tentative="1">
+      <w:start w:val="1"/>
+      <w:numFmt w:val="bullet"/>
+      <w:lvlText w:val="o"/>
+      <w:lvlJc w:val="left"/>
+      <w:pPr>
+        <w:ind w:left="6120" w:hanging="360"/>
+      </w:pPr>
+      <w:rPr>
+        <w:rFonts w:ascii="Courier New" w:hAnsi="Courier New" w:cs="Courier New" w:hint="default"/>
+      </w:rPr>
+    </w:lvl>
+    <w:lvl w:ilvl="8" w:tplc="04090005" w:tentative="1">
+      <w:start w:val="1"/>
+      <w:numFmt w:val="bullet"/>
+      <w:lvlText w:val=""/>
+      <w:lvlJc w:val="left"/>
+      <w:pPr>
+        <w:ind w:left="6840" w:hanging="360"/>
+      </w:pPr>
+      <w:rPr>
+        <w:rFonts w:ascii="Wingdings" w:hAnsi="Wingdings" w:hint="default"/>
+      </w:rPr>
+    </w:lvl>
+  </w:abstractNum>
+  <w:abstractNum w:abstractNumId="4" w15:restartNumberingAfterBreak="0">
     <w:nsid w:val="288D74BB"/>
     <w:multiLevelType w:val="hybridMultilevel"/>
     <w:tmpl w:val="B0F4FA90"/>
@@ -4032,7 +3954,7 @@
       </w:pPr>
     </w:lvl>
   </w:abstractNum>
-  <w:abstractNum w:abstractNumId="4">
+  <w:abstractNum w:abstractNumId="5" w15:restartNumberingAfterBreak="0">
     <w:nsid w:val="2C67331F"/>
     <w:multiLevelType w:val="hybridMultilevel"/>
     <w:tmpl w:val="7E760388"/>
@@ -4121,7 +4043,7 @@
       </w:pPr>
     </w:lvl>
   </w:abstractNum>
-  <w:abstractNum w:abstractNumId="5">
+  <w:abstractNum w:abstractNumId="6" w15:restartNumberingAfterBreak="0">
     <w:nsid w:val="2E1508C2"/>
     <w:multiLevelType w:val="hybridMultilevel"/>
     <w:tmpl w:val="E6C49EBA"/>
@@ -4207,7 +4129,7 @@
       </w:pPr>
     </w:lvl>
   </w:abstractNum>
-  <w:abstractNum w:abstractNumId="6">
+  <w:abstractNum w:abstractNumId="7" w15:restartNumberingAfterBreak="0">
     <w:nsid w:val="31CE628D"/>
     <w:multiLevelType w:val="hybridMultilevel"/>
     <w:tmpl w:val="7E760388"/>
@@ -4296,7 +4218,7 @@
       </w:pPr>
     </w:lvl>
   </w:abstractNum>
-  <w:abstractNum w:abstractNumId="7">
+  <w:abstractNum w:abstractNumId="8" w15:restartNumberingAfterBreak="0">
     <w:nsid w:val="38137A8C"/>
     <w:multiLevelType w:val="hybridMultilevel"/>
     <w:tmpl w:val="3440E750"/>
@@ -4312,7 +4234,7 @@
         <w:rFonts w:hint="default"/>
       </w:rPr>
     </w:lvl>
-    <w:lvl w:ilvl="1" w:tplc="04090019" w:tentative="1">
+    <w:lvl w:ilvl="1" w:tplc="04090019">
       <w:start w:val="1"/>
       <w:numFmt w:val="lowerLetter"/>
       <w:lvlText w:val="%2."/>
@@ -4385,7 +4307,7 @@
       </w:pPr>
     </w:lvl>
   </w:abstractNum>
-  <w:abstractNum w:abstractNumId="8">
+  <w:abstractNum w:abstractNumId="9" w15:restartNumberingAfterBreak="0">
     <w:nsid w:val="3A5917AA"/>
     <w:multiLevelType w:val="hybridMultilevel"/>
     <w:tmpl w:val="00C03D64"/>
@@ -4498,7 +4420,7 @@
       </w:rPr>
     </w:lvl>
   </w:abstractNum>
-  <w:abstractNum w:abstractNumId="9">
+  <w:abstractNum w:abstractNumId="10" w15:restartNumberingAfterBreak="0">
     <w:nsid w:val="43706DD5"/>
     <w:multiLevelType w:val="hybridMultilevel"/>
     <w:tmpl w:val="87C62C9E"/>
@@ -4611,7 +4533,7 @@
       </w:rPr>
     </w:lvl>
   </w:abstractNum>
-  <w:abstractNum w:abstractNumId="10">
+  <w:abstractNum w:abstractNumId="11" w15:restartNumberingAfterBreak="0">
     <w:nsid w:val="45A52114"/>
     <w:multiLevelType w:val="hybridMultilevel"/>
     <w:tmpl w:val="B0F4FA90"/>
@@ -4700,7 +4622,7 @@
       </w:pPr>
     </w:lvl>
   </w:abstractNum>
-  <w:abstractNum w:abstractNumId="11">
+  <w:abstractNum w:abstractNumId="12" w15:restartNumberingAfterBreak="0">
     <w:nsid w:val="47055531"/>
     <w:multiLevelType w:val="hybridMultilevel"/>
     <w:tmpl w:val="B0F4FA90"/>
@@ -4789,7 +4711,7 @@
       </w:pPr>
     </w:lvl>
   </w:abstractNum>
-  <w:abstractNum w:abstractNumId="12">
+  <w:abstractNum w:abstractNumId="13" w15:restartNumberingAfterBreak="0">
     <w:nsid w:val="48007A3F"/>
     <w:multiLevelType w:val="hybridMultilevel"/>
     <w:tmpl w:val="7E760388"/>
@@ -4878,7 +4800,7 @@
       </w:pPr>
     </w:lvl>
   </w:abstractNum>
-  <w:abstractNum w:abstractNumId="13">
+  <w:abstractNum w:abstractNumId="14" w15:restartNumberingAfterBreak="0">
     <w:nsid w:val="49D36FB9"/>
     <w:multiLevelType w:val="hybridMultilevel"/>
     <w:tmpl w:val="B0F4FA90"/>
@@ -4967,7 +4889,7 @@
       </w:pPr>
     </w:lvl>
   </w:abstractNum>
-  <w:abstractNum w:abstractNumId="14">
+  <w:abstractNum w:abstractNumId="15" w15:restartNumberingAfterBreak="0">
     <w:nsid w:val="5B342B43"/>
     <w:multiLevelType w:val="hybridMultilevel"/>
     <w:tmpl w:val="C73AB026"/>
@@ -5080,7 +5002,7 @@
       </w:rPr>
     </w:lvl>
   </w:abstractNum>
-  <w:abstractNum w:abstractNumId="15">
+  <w:abstractNum w:abstractNumId="16" w15:restartNumberingAfterBreak="0">
     <w:nsid w:val="5D832E53"/>
     <w:multiLevelType w:val="hybridMultilevel"/>
     <w:tmpl w:val="0DFAA384"/>
@@ -5169,7 +5091,7 @@
       </w:pPr>
     </w:lvl>
   </w:abstractNum>
-  <w:abstractNum w:abstractNumId="16">
+  <w:abstractNum w:abstractNumId="17" w15:restartNumberingAfterBreak="0">
     <w:nsid w:val="78AC30D9"/>
     <w:multiLevelType w:val="hybridMultilevel"/>
     <w:tmpl w:val="40F8D1D8"/>
@@ -5256,69 +5178,64 @@
     </w:lvl>
   </w:abstractNum>
   <w:num w:numId="1">
+    <w:abstractNumId w:val="10"/>
+  </w:num>
+  <w:num w:numId="2">
     <w:abstractNumId w:val="9"/>
   </w:num>
-  <w:num w:numId="2">
+  <w:num w:numId="3">
+    <w:abstractNumId w:val="6"/>
+  </w:num>
+  <w:num w:numId="4">
     <w:abstractNumId w:val="8"/>
   </w:num>
-  <w:num w:numId="3">
-    <w:abstractNumId w:val="5"/>
-  </w:num>
-  <w:num w:numId="4">
+  <w:num w:numId="5">
     <w:abstractNumId w:val="7"/>
   </w:num>
-  <w:num w:numId="5">
-    <w:abstractNumId w:val="6"/>
-  </w:num>
   <w:num w:numId="6">
-    <w:abstractNumId w:val="11"/>
+    <w:abstractNumId w:val="12"/>
   </w:num>
   <w:num w:numId="7">
-    <w:abstractNumId w:val="15"/>
+    <w:abstractNumId w:val="16"/>
   </w:num>
   <w:num w:numId="8">
-    <w:abstractNumId w:val="16"/>
+    <w:abstractNumId w:val="17"/>
   </w:num>
   <w:num w:numId="9">
     <w:abstractNumId w:val="2"/>
   </w:num>
   <w:num w:numId="10">
-    <w:abstractNumId w:val="12"/>
+    <w:abstractNumId w:val="13"/>
   </w:num>
   <w:num w:numId="11">
-    <w:abstractNumId w:val="4"/>
+    <w:abstractNumId w:val="5"/>
   </w:num>
   <w:num w:numId="12">
-    <w:abstractNumId w:val="10"/>
+    <w:abstractNumId w:val="11"/>
   </w:num>
   <w:num w:numId="13">
     <w:abstractNumId w:val="0"/>
   </w:num>
   <w:num w:numId="14">
-    <w:abstractNumId w:val="13"/>
+    <w:abstractNumId w:val="14"/>
   </w:num>
   <w:num w:numId="15">
-    <w:abstractNumId w:val="3"/>
+    <w:abstractNumId w:val="4"/>
   </w:num>
   <w:num w:numId="16">
     <w:abstractNumId w:val="1"/>
   </w:num>
   <w:num w:numId="17">
-    <w:abstractNumId w:val="14"/>
+    <w:abstractNumId w:val="15"/>
+  </w:num>
+  <w:num w:numId="18">
+    <w:abstractNumId w:val="3"/>
   </w:num>
 </w:numbering>
 </file>
 
-<file path=word/people.xml><?xml version="1.0" encoding="utf-8"?>
-<w15:people xmlns:wpc="http://schemas.microsoft.com/office/word/2010/wordprocessingCanvas" xmlns:mo="http://schemas.microsoft.com/office/mac/office/2008/main" xmlns:mc="http://schemas.openxmlformats.org/markup-compatibility/2006" xmlns:mv="urn:schemas-microsoft-com:mac:vml" xmlns:o="urn:schemas-microsoft-com:office:office" xmlns:r="http://schemas.openxmlformats.org/officeDocument/2006/relationships" xmlns:m="http://schemas.openxmlformats.org/officeDocument/2006/math" xmlns:v="urn:schemas-microsoft-com:vml" xmlns:wp14="http://schemas.microsoft.com/office/word/2010/wordprocessingDrawing" xmlns:wp="http://schemas.openxmlformats.org/drawingml/2006/wordprocessingDrawing" xmlns:w10="urn:schemas-microsoft-com:office:word" xmlns:w="http://schemas.openxmlformats.org/wordprocessingml/2006/main" xmlns:w14="http://schemas.microsoft.com/office/word/2010/wordml" xmlns:w15="http://schemas.microsoft.com/office/word/2012/wordml" xmlns:wpg="http://schemas.microsoft.com/office/word/2010/wordprocessingGroup" xmlns:wpi="http://schemas.microsoft.com/office/word/2010/wordprocessingInk" xmlns:wne="http://schemas.microsoft.com/office/word/2006/wordml" xmlns:wps="http://schemas.microsoft.com/office/word/2010/wordprocessingShape" mc:Ignorable="w14 w15 wp14">
-  <w15:person w15:author="Microsoft Office User">
-    <w15:presenceInfo w15:providerId="None" w15:userId="Microsoft Office User"/>
-  </w15:person>
-</w15:people>
-</file>
-
 <file path=word/styles.xml><?xml version="1.0" encoding="utf-8"?>
-<w:styles xmlns:mc="http://schemas.openxmlformats.org/markup-compatibility/2006" xmlns:r="http://schemas.openxmlformats.org/officeDocument/2006/relationships" xmlns:w="http://schemas.openxmlformats.org/wordprocessingml/2006/main" xmlns:w14="http://schemas.microsoft.com/office/word/2010/wordml" xmlns:w15="http://schemas.microsoft.com/office/word/2012/wordml" mc:Ignorable="w14 w15">
+<w:styles xmlns:mc="http://schemas.openxmlformats.org/markup-compatibility/2006" xmlns:r="http://schemas.openxmlformats.org/officeDocument/2006/relationships" xmlns:w="http://schemas.openxmlformats.org/wordprocessingml/2006/main" xmlns:w14="http://schemas.microsoft.com/office/word/2010/wordml" xmlns:w15="http://schemas.microsoft.com/office/word/2012/wordml" xmlns:w16se="http://schemas.microsoft.com/office/word/2015/wordml/symex" mc:Ignorable="w14 w15 w16se">
   <w:docDefaults>
     <w:rPrDefault>
       <w:rPr>
@@ -5328,7 +5245,7 @@
     </w:rPrDefault>
     <w:pPrDefault/>
   </w:docDefaults>
-  <w:latentStyles w:defLockedState="0" w:defUIPriority="99" w:defSemiHidden="0" w:defUnhideWhenUsed="0" w:defQFormat="0" w:count="382">
+  <w:latentStyles w:defLockedState="0" w:defUIPriority="99" w:defSemiHidden="0" w:defUnhideWhenUsed="0" w:defQFormat="0" w:count="371">
     <w:lsdException w:name="Normal" w:uiPriority="0" w:qFormat="1"/>
     <w:lsdException w:name="heading 1" w:uiPriority="9" w:qFormat="1"/>
     <w:lsdException w:name="heading 2" w:semiHidden="1" w:uiPriority="9" w:unhideWhenUsed="1" w:qFormat="1"/>
@@ -5620,8 +5537,6 @@
     <w:lsdException w:name="List Table 5 Dark Accent 6" w:uiPriority="50"/>
     <w:lsdException w:name="List Table 6 Colorful Accent 6" w:uiPriority="51"/>
     <w:lsdException w:name="List Table 7 Colorful Accent 6" w:uiPriority="52"/>
-    <w:lsdException w:name="Mention" w:semiHidden="1" w:unhideWhenUsed="1"/>
-    <w:lsdException w:name="Smart Hyperlink" w:semiHidden="1" w:unhideWhenUsed="1"/>
   </w:latentStyles>
   <w:style w:type="paragraph" w:default="1" w:styleId="Normal">
     <w:name w:val="Normal"/>

</xml_diff>